<commit_message>
first design pattern- strategy
</commit_message>
<xml_diff>
--- a/C18 Ex03 Abraham 305758880 Sahar 308235407/C18 Ex03 Abraham 305758880 Sahar 308235407.docx
+++ b/C18 Ex03 Abraham 305758880 Sahar 308235407/C18 Ex03 Abraham 305758880 Sahar 308235407.docx
@@ -27,49 +27,290 @@
     </w:p>
     <w:p>
       <w:pPr>
+        <w:pStyle w:val="ListParagraph"/>
         <w:numPr>
           <w:ilvl w:val="0"/>
           <w:numId w:val="1"/>
         </w:numPr>
-        <w:spacing w:after="0" w:line="240" w:lineRule="auto"/>
-      </w:pPr>
-      <w:r>
-        <w:rPr>
-          <w:rFonts w:hint="cs"/>
-          <w:rtl/>
-        </w:rPr>
-        <w:t>[תיאור קצר של הפיצ'ר הראשון]</w:t>
-      </w:r>
-    </w:p>
-    <w:p>
-      <w:pPr>
+        <w:rPr>
+          <w:rFonts w:asciiTheme="minorBidi" w:hAnsiTheme="minorBidi"/>
+        </w:rPr>
+      </w:pPr>
+      <w:r>
+        <w:rPr>
+          <w:rFonts w:hint="cs"/>
+          <w:rtl/>
+        </w:rPr>
+        <w:t>[</w:t>
+      </w:r>
+      <w:r>
+        <w:rPr>
+          <w:b/>
+          <w:bCs/>
+        </w:rPr>
+        <w:t>Smart post</w:t>
+      </w:r>
+      <w:r>
+        <w:rPr>
+          <w:rFonts w:hint="cs"/>
+          <w:b/>
+          <w:bCs/>
+          <w:rtl/>
+        </w:rPr>
+        <w:t>:</w:t>
+      </w:r>
+      <w:r>
+        <w:rPr>
+          <w:rFonts w:hint="cs"/>
+          <w:rtl/>
+        </w:rPr>
+        <w:t xml:space="preserve"> </w:t>
+      </w:r>
+      <w:r>
+        <w:rPr>
+          <w:rFonts w:asciiTheme="minorBidi" w:hAnsiTheme="minorBidi" w:hint="cs"/>
+          <w:rtl/>
+        </w:rPr>
+        <w:t xml:space="preserve">פיצ'ר זה מאפשר למשתמש לפרסם הודעה לחתך מסוים של החברים שלו. החתך נקבע לפי מספר פילטרים שהמערכת מאפשרת כגון: בחירה לפי מין, בחירה לפי מצב משפחתי (רווק, נשוי וגרוש), בחירה לפי גיל (מעל/מתחת לגיל 18), בחירה לפי עיר מגורים. על המשתמש לבחור באיזה מבין הפילטרים הוא רוצה להשתמש (אחד או יותר). לאחר שהמערכת תבצע את </w:t>
+      </w:r>
+      <w:proofErr w:type="spellStart"/>
+      <w:r>
+        <w:rPr>
+          <w:rFonts w:asciiTheme="minorBidi" w:hAnsiTheme="minorBidi" w:hint="cs"/>
+          <w:rtl/>
+        </w:rPr>
+        <w:t>הפילטור</w:t>
+      </w:r>
+      <w:proofErr w:type="spellEnd"/>
+      <w:r>
+        <w:rPr>
+          <w:rFonts w:asciiTheme="minorBidi" w:hAnsiTheme="minorBidi" w:hint="cs"/>
+          <w:rtl/>
+        </w:rPr>
+        <w:t xml:space="preserve"> היא תציג למשתמש את החברים שנבחרו. ברגע שהמשתמש יבחר לפרסם את הפוסט, המערכת תתייג את אותם חברים בפוסט. </w:t>
+      </w:r>
+      <w:r>
+        <w:rPr>
+          <w:rFonts w:asciiTheme="minorBidi" w:hAnsiTheme="minorBidi"/>
+          <w:rtl/>
+        </w:rPr>
+        <w:br/>
+      </w:r>
+      <w:r>
+        <w:rPr>
+          <w:rFonts w:asciiTheme="minorBidi" w:hAnsiTheme="minorBidi" w:hint="cs"/>
+          <w:rtl/>
+        </w:rPr>
+        <w:t xml:space="preserve">את הפיצ'ר ניתן למצוא ב </w:t>
+      </w:r>
+      <w:proofErr w:type="spellStart"/>
+      <w:r>
+        <w:rPr>
+          <w:rFonts w:asciiTheme="minorBidi" w:hAnsiTheme="minorBidi"/>
+        </w:rPr>
+        <w:t>DesktopFacebook</w:t>
+      </w:r>
+      <w:proofErr w:type="spellEnd"/>
+      <w:r>
+        <w:rPr>
+          <w:rFonts w:asciiTheme="minorBidi" w:hAnsiTheme="minorBidi"/>
+        </w:rPr>
+        <w:t xml:space="preserve"> module</w:t>
+      </w:r>
+      <w:r>
+        <w:rPr>
+          <w:rFonts w:asciiTheme="minorBidi" w:hAnsiTheme="minorBidi" w:hint="cs"/>
+          <w:rtl/>
+        </w:rPr>
+        <w:t xml:space="preserve"> תחת התיקייה </w:t>
+      </w:r>
+      <w:proofErr w:type="spellStart"/>
+      <w:r>
+        <w:rPr>
+          <w:rFonts w:asciiTheme="minorBidi" w:hAnsiTheme="minorBidi"/>
+        </w:rPr>
+        <w:t>CustomFeatures</w:t>
+      </w:r>
+      <w:proofErr w:type="spellEnd"/>
+      <w:r>
+        <w:rPr>
+          <w:rFonts w:asciiTheme="minorBidi" w:hAnsiTheme="minorBidi" w:hint="cs"/>
+          <w:rtl/>
+        </w:rPr>
+        <w:t xml:space="preserve"> תחת התיקייה </w:t>
+      </w:r>
+      <w:proofErr w:type="spellStart"/>
+      <w:r>
+        <w:rPr>
+          <w:rFonts w:asciiTheme="minorBidi" w:hAnsiTheme="minorBidi"/>
+        </w:rPr>
+        <w:t>SmartFilter</w:t>
+      </w:r>
+      <w:proofErr w:type="spellEnd"/>
+      <w:r>
+        <w:rPr>
+          <w:rFonts w:asciiTheme="minorBidi" w:hAnsiTheme="minorBidi" w:hint="cs"/>
+          <w:rtl/>
+        </w:rPr>
+        <w:t xml:space="preserve"> </w:t>
+      </w:r>
+    </w:p>
+    <w:p>
+      <w:pPr>
+        <w:pStyle w:val="ListParagraph"/>
         <w:numPr>
           <w:ilvl w:val="0"/>
           <w:numId w:val="1"/>
         </w:numPr>
-        <w:spacing w:after="0" w:line="240" w:lineRule="auto"/>
-        <w:ind w:right="-426"/>
-      </w:pPr>
-      <w:r>
-        <w:rPr>
-          <w:rFonts w:hint="cs"/>
-          <w:rtl/>
-        </w:rPr>
-        <w:t>[תיאור קצר של הפיצ'ר הראשון]</w:t>
-      </w:r>
-    </w:p>
-    <w:p>
-      <w:pPr>
-        <w:spacing w:after="0" w:line="240" w:lineRule="auto"/>
-        <w:ind w:left="720" w:right="-426"/>
+      </w:pPr>
+      <w:r>
+        <w:rPr>
+          <w:b/>
+          <w:bCs/>
+        </w:rPr>
+        <w:t>Friendship match scale</w:t>
+      </w:r>
+      <w:r>
+        <w:rPr>
+          <w:rFonts w:hint="cs"/>
+          <w:b/>
+          <w:bCs/>
+          <w:rtl/>
+        </w:rPr>
+        <w:t>:</w:t>
+      </w:r>
+      <w:r>
+        <w:rPr>
+          <w:rFonts w:hint="cs"/>
+          <w:rtl/>
+        </w:rPr>
+        <w:t xml:space="preserve"> פיצ'ר זה מאפשר למשתמש לבחור את אחד מחבריו </w:t>
+      </w:r>
+      <w:proofErr w:type="spellStart"/>
+      <w:r>
+        <w:rPr>
+          <w:rFonts w:hint="cs"/>
+          <w:rtl/>
+        </w:rPr>
+        <w:t>בפייסבוק</w:t>
+      </w:r>
+      <w:proofErr w:type="spellEnd"/>
+      <w:r>
+        <w:rPr>
+          <w:rFonts w:hint="cs"/>
+          <w:rtl/>
+        </w:rPr>
+        <w:t xml:space="preserve"> המופיעים ברשימה ולחשב את מידת התאמתם ממספר בחינות: פרטים </w:t>
+      </w:r>
+      <w:proofErr w:type="gramStart"/>
+      <w:r>
+        <w:rPr>
+          <w:rFonts w:hint="cs"/>
+          <w:rtl/>
+        </w:rPr>
+        <w:t>אישיים(</w:t>
+      </w:r>
+      <w:proofErr w:type="gramEnd"/>
+      <w:r>
+        <w:rPr>
+          <w:rFonts w:hint="cs"/>
+          <w:rtl/>
+        </w:rPr>
+        <w:t xml:space="preserve">עיר </w:t>
+      </w:r>
+      <w:proofErr w:type="spellStart"/>
+      <w:r>
+        <w:rPr>
+          <w:rFonts w:hint="cs"/>
+          <w:rtl/>
+        </w:rPr>
+        <w:t>מגורים,סטטוס</w:t>
+      </w:r>
+      <w:proofErr w:type="spellEnd"/>
+      <w:r>
+        <w:rPr>
+          <w:rFonts w:hint="cs"/>
+          <w:rtl/>
+        </w:rPr>
+        <w:t xml:space="preserve"> זוגי, תפקיד מקצועי אשר בו הם עוסקים בעבודתם הנוכחית), סגנון מוזיקה אהוב ומקומות בילוי מועדפים. המערכת מחשבת את אחוז ההתאמה של חברו עם המשתמש המחובר לאפליקציה ומציגה אותו.</w:t>
+      </w:r>
+      <w:r>
+        <w:rPr>
+          <w:rtl/>
+        </w:rPr>
+        <w:br/>
+      </w:r>
+      <w:r>
+        <w:rPr>
+          <w:rFonts w:hint="cs"/>
+          <w:rtl/>
+        </w:rPr>
+        <w:t>את הפיצ'ר ניתן למצוא ב</w:t>
+      </w:r>
+      <w:r>
+        <w:t xml:space="preserve">  </w:t>
+      </w:r>
+      <w:proofErr w:type="spellStart"/>
+      <w:r>
+        <w:rPr>
+          <w:rFonts w:asciiTheme="minorBidi" w:hAnsiTheme="minorBidi"/>
+        </w:rPr>
+        <w:t>DesktopFacebook</w:t>
+      </w:r>
+      <w:proofErr w:type="spellEnd"/>
+      <w:r>
+        <w:rPr>
+          <w:rFonts w:asciiTheme="minorBidi" w:hAnsiTheme="minorBidi"/>
+        </w:rPr>
+        <w:t xml:space="preserve"> module</w:t>
+      </w:r>
+      <w:r>
+        <w:rPr>
+          <w:rFonts w:asciiTheme="minorBidi" w:hAnsiTheme="minorBidi" w:hint="cs"/>
+          <w:rtl/>
+        </w:rPr>
+        <w:t xml:space="preserve"> תחת התיקייה </w:t>
+      </w:r>
+      <w:proofErr w:type="spellStart"/>
+      <w:r>
+        <w:rPr>
+          <w:rFonts w:asciiTheme="minorBidi" w:hAnsiTheme="minorBidi"/>
+        </w:rPr>
+        <w:t>CustomFeatures</w:t>
+      </w:r>
+      <w:proofErr w:type="spellEnd"/>
+      <w:r>
+        <w:rPr>
+          <w:rFonts w:asciiTheme="minorBidi" w:hAnsiTheme="minorBidi" w:hint="cs"/>
+          <w:rtl/>
+        </w:rPr>
+        <w:t xml:space="preserve"> תחת התיקייה </w:t>
+      </w:r>
+      <w:proofErr w:type="spellStart"/>
+      <w:r>
+        <w:rPr>
+          <w:rFonts w:asciiTheme="minorBidi" w:hAnsiTheme="minorBidi"/>
+        </w:rPr>
+        <w:t>FriendshipMatchScale</w:t>
+      </w:r>
+      <w:proofErr w:type="spellEnd"/>
+      <w:r>
+        <w:rPr>
+          <w:rFonts w:asciiTheme="minorBidi" w:hAnsiTheme="minorBidi" w:hint="cs"/>
+          <w:rtl/>
+        </w:rPr>
+        <w:t>.</w:t>
+      </w:r>
+    </w:p>
+    <w:p>
+      <w:pPr>
+        <w:spacing w:after="0" w:line="240" w:lineRule="auto"/>
+        <w:ind w:left="720"/>
       </w:pPr>
     </w:p>
     <w:p>
       <w:pPr>
         <w:pStyle w:val="Heading3"/>
-        <w:rPr>
-          <w:rtl/>
-        </w:rPr>
       </w:pPr>
       <w:r>
         <w:rPr>
@@ -89,7 +330,16 @@
           <w:rFonts w:hint="cs"/>
           <w:rtl/>
         </w:rPr>
-        <w:t xml:space="preserve"> [שם התבנית]</w:t>
+        <w:t xml:space="preserve"> </w:t>
+      </w:r>
+      <w:r>
+        <w:rPr>
+          <w:rFonts w:hint="cs"/>
+        </w:rPr>
+        <w:t>S</w:t>
+      </w:r>
+      <w:r>
+        <w:t>trategy</w:t>
       </w:r>
     </w:p>
     <w:p>
@@ -119,7 +369,102 @@
           <w:rFonts w:hint="cs"/>
           <w:rtl/>
         </w:rPr>
-        <w:t>[תיאור הסיבה / הצורך בשימוש בתבנית במערכת שלכם]</w:t>
+        <w:t xml:space="preserve">הסיבה שבחרנו להשתמש ב </w:t>
+      </w:r>
+      <w:r>
+        <w:t>strategy</w:t>
+      </w:r>
+      <w:r>
+        <w:rPr>
+          <w:rFonts w:hint="cs"/>
+          <w:rtl/>
+        </w:rPr>
+        <w:t xml:space="preserve"> במקרה זה היא שיש לנו כמה סוגי </w:t>
+      </w:r>
+      <w:r>
+        <w:t>filter</w:t>
+      </w:r>
+      <w:r>
+        <w:rPr>
+          <w:rFonts w:hint="cs"/>
+          <w:rtl/>
+        </w:rPr>
+        <w:t xml:space="preserve"> שונים. כל אחד מהם מחזיק אלגוריתם </w:t>
+      </w:r>
+      <w:proofErr w:type="spellStart"/>
+      <w:r>
+        <w:rPr>
+          <w:rFonts w:hint="cs"/>
+          <w:rtl/>
+        </w:rPr>
+        <w:t>פילטור</w:t>
+      </w:r>
+      <w:proofErr w:type="spellEnd"/>
+      <w:r>
+        <w:rPr>
+          <w:rFonts w:hint="cs"/>
+          <w:rtl/>
+        </w:rPr>
+        <w:t xml:space="preserve"> שונה.</w:t>
+      </w:r>
+      <w:r>
+        <w:rPr>
+          <w:rFonts w:hint="cs"/>
+          <w:rtl/>
+        </w:rPr>
+        <w:t xml:space="preserve"> מטרתנו </w:t>
+      </w:r>
+      <w:proofErr w:type="spellStart"/>
+      <w:r>
+        <w:rPr>
+          <w:rFonts w:hint="cs"/>
+          <w:rtl/>
+        </w:rPr>
+        <w:t>היתה</w:t>
+      </w:r>
+      <w:proofErr w:type="spellEnd"/>
+      <w:r>
+        <w:rPr>
+          <w:rFonts w:hint="cs"/>
+          <w:rtl/>
+        </w:rPr>
+        <w:t xml:space="preserve"> שהמחלקה שמפעילה את כל המנגנון תעבוד בצורה דינאמית ותוכל להשתמש באלגוריתמי </w:t>
+      </w:r>
+      <w:proofErr w:type="spellStart"/>
+      <w:r>
+        <w:rPr>
+          <w:rFonts w:hint="cs"/>
+          <w:rtl/>
+        </w:rPr>
+        <w:t>פילטור</w:t>
+      </w:r>
+      <w:proofErr w:type="spellEnd"/>
+      <w:r>
+        <w:rPr>
+          <w:rFonts w:hint="cs"/>
+          <w:rtl/>
+        </w:rPr>
+        <w:t xml:space="preserve"> שונה ע"פ דרישת המשתמש בזמן הריצה. כמובן שאופן הפעלת ה </w:t>
+      </w:r>
+      <w:r>
+        <w:t>filter</w:t>
+      </w:r>
+      <w:r>
+        <w:rPr>
+          <w:rFonts w:hint="cs"/>
+          <w:rtl/>
+        </w:rPr>
+        <w:t xml:space="preserve"> זהה אך ה </w:t>
+      </w:r>
+      <w:r>
+        <w:t>filter</w:t>
+      </w:r>
+      <w:r>
+        <w:rPr>
+          <w:rFonts w:hint="cs"/>
+          <w:rtl/>
+        </w:rPr>
+        <w:t xml:space="preserve"> שמופעלים בכל רגע נתון יכולים להיות שונים. </w:t>
       </w:r>
       <w:r>
         <w:rPr>
@@ -155,15 +500,198 @@
           <w:rFonts w:hint="cs"/>
           <w:rtl/>
         </w:rPr>
-        <w:t>[תיאור המימוש</w:t>
-      </w:r>
-      <w:r>
-        <w:rPr>
-          <w:rFonts w:hint="cs"/>
-          <w:rtl/>
-        </w:rPr>
-        <w:t xml:space="preserve"> והיכן ניתן למצוא אותו בקוד]</w:t>
-      </w:r>
+        <w:t xml:space="preserve">יצרנו </w:t>
+      </w:r>
+      <w:r>
+        <w:t>interface</w:t>
+      </w:r>
+      <w:r>
+        <w:rPr>
+          <w:rFonts w:hint="cs"/>
+          <w:rtl/>
+        </w:rPr>
+        <w:t xml:space="preserve"> בשם </w:t>
+      </w:r>
+      <w:proofErr w:type="spellStart"/>
+      <w:r>
+        <w:t>IFriendsFilter</w:t>
+      </w:r>
+      <w:proofErr w:type="spellEnd"/>
+      <w:r>
+        <w:rPr>
+          <w:rFonts w:hint="cs"/>
+          <w:rtl/>
+        </w:rPr>
+        <w:t xml:space="preserve">. ה </w:t>
+      </w:r>
+      <w:r>
+        <w:t>interface</w:t>
+      </w:r>
+      <w:r>
+        <w:rPr>
+          <w:rFonts w:hint="cs"/>
+          <w:rtl/>
+        </w:rPr>
+        <w:t xml:space="preserve"> משמש עברנו בתור ה </w:t>
+      </w:r>
+      <w:r>
+        <w:t>strategy</w:t>
+      </w:r>
+      <w:r>
+        <w:rPr>
+          <w:rFonts w:hint="cs"/>
+          <w:rtl/>
+        </w:rPr>
+        <w:t xml:space="preserve"> ומכיל את המתודה של האלגוריתם. יצרנו חמישה </w:t>
+      </w:r>
+      <w:r>
+        <w:t>filter</w:t>
+      </w:r>
+      <w:r>
+        <w:rPr>
+          <w:rFonts w:hint="cs"/>
+          <w:rtl/>
+        </w:rPr>
+        <w:t xml:space="preserve"> שונים שכל אחד מהם מממש אלגוריתם </w:t>
+      </w:r>
+      <w:proofErr w:type="spellStart"/>
+      <w:r>
+        <w:rPr>
+          <w:rFonts w:hint="cs"/>
+          <w:rtl/>
+        </w:rPr>
+        <w:t>פילטור</w:t>
+      </w:r>
+      <w:proofErr w:type="spellEnd"/>
+      <w:r>
+        <w:rPr>
+          <w:rFonts w:hint="cs"/>
+          <w:rtl/>
+        </w:rPr>
+        <w:t xml:space="preserve"> שונה. לבסוף יצרנו מחלקה שאחראית להפעלת ה </w:t>
+      </w:r>
+      <w:r>
+        <w:t>filter</w:t>
+      </w:r>
+      <w:r>
+        <w:rPr>
+          <w:rFonts w:hint="cs"/>
+          <w:rtl/>
+        </w:rPr>
+        <w:t xml:space="preserve"> הללו ולהחזיר תוצאה בהתאם לאלגוריתם שנבחר.</w:t>
+      </w:r>
+    </w:p>
+    <w:p>
+      <w:pPr>
+        <w:spacing w:after="0" w:line="240" w:lineRule="auto"/>
+        <w:ind w:right="720"/>
+      </w:pPr>
+    </w:p>
+    <w:p>
+      <w:pPr>
+        <w:spacing w:after="0" w:line="240" w:lineRule="auto"/>
+        <w:ind w:right="720"/>
+      </w:pPr>
+    </w:p>
+    <w:p>
+      <w:pPr>
+        <w:spacing w:after="0" w:line="240" w:lineRule="auto"/>
+        <w:ind w:right="720"/>
+      </w:pPr>
+    </w:p>
+    <w:p>
+      <w:pPr>
+        <w:spacing w:after="0" w:line="240" w:lineRule="auto"/>
+        <w:ind w:right="720"/>
+      </w:pPr>
+    </w:p>
+    <w:p>
+      <w:pPr>
+        <w:spacing w:after="0" w:line="240" w:lineRule="auto"/>
+        <w:ind w:right="720"/>
+      </w:pPr>
+    </w:p>
+    <w:p>
+      <w:pPr>
+        <w:spacing w:after="0" w:line="240" w:lineRule="auto"/>
+        <w:ind w:right="720"/>
+      </w:pPr>
+    </w:p>
+    <w:p>
+      <w:pPr>
+        <w:spacing w:after="0" w:line="240" w:lineRule="auto"/>
+        <w:ind w:right="720"/>
+      </w:pPr>
+    </w:p>
+    <w:p>
+      <w:pPr>
+        <w:spacing w:after="0" w:line="240" w:lineRule="auto"/>
+        <w:ind w:right="720"/>
+      </w:pPr>
+    </w:p>
+    <w:p>
+      <w:pPr>
+        <w:spacing w:after="0" w:line="240" w:lineRule="auto"/>
+        <w:ind w:right="720"/>
+      </w:pPr>
+    </w:p>
+    <w:p>
+      <w:pPr>
+        <w:spacing w:after="0" w:line="240" w:lineRule="auto"/>
+        <w:ind w:right="720"/>
+      </w:pPr>
+    </w:p>
+    <w:p>
+      <w:pPr>
+        <w:spacing w:after="0" w:line="240" w:lineRule="auto"/>
+        <w:ind w:right="720"/>
+      </w:pPr>
+    </w:p>
+    <w:p>
+      <w:pPr>
+        <w:spacing w:after="0" w:line="240" w:lineRule="auto"/>
+        <w:ind w:right="720"/>
+      </w:pPr>
+    </w:p>
+    <w:p>
+      <w:pPr>
+        <w:spacing w:after="0" w:line="240" w:lineRule="auto"/>
+        <w:ind w:right="720"/>
+      </w:pPr>
+    </w:p>
+    <w:p>
+      <w:pPr>
+        <w:spacing w:after="0" w:line="240" w:lineRule="auto"/>
+        <w:ind w:right="720"/>
+      </w:pPr>
+    </w:p>
+    <w:p>
+      <w:pPr>
+        <w:spacing w:after="0" w:line="240" w:lineRule="auto"/>
+        <w:ind w:right="720"/>
+      </w:pPr>
+    </w:p>
+    <w:p>
+      <w:pPr>
+        <w:spacing w:after="0" w:line="240" w:lineRule="auto"/>
+        <w:ind w:right="720"/>
+      </w:pPr>
+    </w:p>
+    <w:p>
+      <w:pPr>
+        <w:spacing w:after="0" w:line="240" w:lineRule="auto"/>
+        <w:ind w:right="720"/>
+      </w:pPr>
+    </w:p>
+    <w:p>
+      <w:pPr>
+        <w:spacing w:after="0" w:line="240" w:lineRule="auto"/>
+        <w:ind w:right="720"/>
+        <w:rPr>
+          <w:rFonts w:hint="cs"/>
+          <w:rtl/>
+        </w:rPr>
+      </w:pPr>
     </w:p>
     <w:p>
       <w:pPr>
@@ -180,6 +708,7 @@
         <w:spacing w:after="0" w:line="240" w:lineRule="auto"/>
       </w:pPr>
       <w:r>
+        <w:lastRenderedPageBreak/>
         <w:t>Sequence Diagram</w:t>
       </w:r>
     </w:p>
@@ -187,41 +716,254 @@
       <w:pPr>
         <w:spacing w:after="0" w:line="240" w:lineRule="auto"/>
         <w:ind w:right="720"/>
-        <w:rPr>
-          <w:rtl/>
-        </w:rPr>
-      </w:pPr>
-      <w:r>
-        <w:rPr>
-          <w:rFonts w:hint="cs"/>
-          <w:rtl/>
-        </w:rPr>
-        <w:t>[</w:t>
-      </w:r>
-      <w:r>
-        <w:t>sequence diagram</w:t>
-      </w:r>
-      <w:r>
-        <w:rPr>
-          <w:rFonts w:hint="cs"/>
-          <w:rtl/>
-        </w:rPr>
-        <w:t xml:space="preserve"> שמציגה את התהליך שקשור לתבנית</w:t>
-      </w:r>
-      <w:r>
-        <w:rPr>
-          <w:rFonts w:hint="cs"/>
-          <w:rtl/>
-        </w:rPr>
-        <w:t xml:space="preserve"> והאינטראקציה בין המחלקות</w:t>
-      </w:r>
-      <w:r>
-        <w:rPr>
-          <w:rFonts w:hint="cs"/>
-          <w:rtl/>
-        </w:rPr>
-        <w:t>]</w:t>
-      </w:r>
+      </w:pPr>
+    </w:p>
+    <w:p>
+      <w:pPr>
+        <w:spacing w:after="0" w:line="240" w:lineRule="auto"/>
+        <w:ind w:right="720"/>
+      </w:pPr>
+      <w:r>
+        <w:rPr>
+          <w:noProof/>
+        </w:rPr>
+        <w:drawing>
+          <wp:anchor distT="0" distB="0" distL="114300" distR="114300" simplePos="0" relativeHeight="251657216" behindDoc="0" locked="0" layoutInCell="1" allowOverlap="1">
+            <wp:simplePos x="0" y="0"/>
+            <wp:positionH relativeFrom="column">
+              <wp:posOffset>-838835</wp:posOffset>
+            </wp:positionH>
+            <wp:positionV relativeFrom="paragraph">
+              <wp:posOffset>174625</wp:posOffset>
+            </wp:positionV>
+            <wp:extent cx="6718935" cy="3672205"/>
+            <wp:effectExtent l="0" t="0" r="5715" b="4445"/>
+            <wp:wrapSquare wrapText="bothSides"/>
+            <wp:docPr id="7" name="Picture 7"/>
+            <wp:cNvGraphicFramePr>
+              <a:graphicFrameLocks xmlns:a="http://schemas.openxmlformats.org/drawingml/2006/main" noChangeAspect="1"/>
+            </wp:cNvGraphicFramePr>
+            <a:graphic xmlns:a="http://schemas.openxmlformats.org/drawingml/2006/main">
+              <a:graphicData uri="http://schemas.openxmlformats.org/drawingml/2006/picture">
+                <pic:pic xmlns:pic="http://schemas.openxmlformats.org/drawingml/2006/picture">
+                  <pic:nvPicPr>
+                    <pic:cNvPr id="0" name="Picture 1"/>
+                    <pic:cNvPicPr>
+                      <a:picLocks noChangeAspect="1" noChangeArrowheads="1"/>
+                    </pic:cNvPicPr>
+                  </pic:nvPicPr>
+                  <pic:blipFill>
+                    <a:blip r:embed="rId9">
+                      <a:extLst>
+                        <a:ext uri="{28A0092B-C50C-407E-A947-70E740481C1C}">
+                          <a14:useLocalDpi xmlns:a14="http://schemas.microsoft.com/office/drawing/2010/main" val="0"/>
+                        </a:ext>
+                      </a:extLst>
+                    </a:blip>
+                    <a:srcRect/>
+                    <a:stretch>
+                      <a:fillRect/>
+                    </a:stretch>
+                  </pic:blipFill>
+                  <pic:spPr bwMode="auto">
+                    <a:xfrm>
+                      <a:off x="0" y="0"/>
+                      <a:ext cx="6718935" cy="3672205"/>
+                    </a:xfrm>
+                    <a:prstGeom prst="rect">
+                      <a:avLst/>
+                    </a:prstGeom>
+                    <a:noFill/>
+                    <a:ln>
+                      <a:noFill/>
+                    </a:ln>
+                  </pic:spPr>
+                </pic:pic>
+              </a:graphicData>
+            </a:graphic>
+            <wp14:sizeRelH relativeFrom="page">
+              <wp14:pctWidth>0</wp14:pctWidth>
+            </wp14:sizeRelH>
+            <wp14:sizeRelV relativeFrom="page">
+              <wp14:pctHeight>0</wp14:pctHeight>
+            </wp14:sizeRelV>
+          </wp:anchor>
+        </w:drawing>
+      </w:r>
+    </w:p>
+    <w:p>
+      <w:pPr>
+        <w:spacing w:after="0" w:line="240" w:lineRule="auto"/>
+        <w:ind w:right="720"/>
+      </w:pPr>
+    </w:p>
+    <w:p>
+      <w:pPr>
+        <w:spacing w:after="0" w:line="240" w:lineRule="auto"/>
+        <w:ind w:right="720"/>
+      </w:pPr>
+    </w:p>
+    <w:p>
+      <w:pPr>
+        <w:spacing w:after="0" w:line="240" w:lineRule="auto"/>
+        <w:ind w:right="720"/>
+      </w:pPr>
+    </w:p>
+    <w:p>
+      <w:pPr>
+        <w:spacing w:after="0" w:line="240" w:lineRule="auto"/>
+        <w:ind w:right="720"/>
+      </w:pPr>
+    </w:p>
+    <w:p>
+      <w:pPr>
+        <w:spacing w:after="0" w:line="240" w:lineRule="auto"/>
+        <w:ind w:right="720"/>
+      </w:pPr>
+    </w:p>
+    <w:p>
+      <w:pPr>
+        <w:spacing w:after="0" w:line="240" w:lineRule="auto"/>
+        <w:ind w:right="720"/>
+      </w:pPr>
+    </w:p>
+    <w:p>
+      <w:pPr>
+        <w:spacing w:after="0" w:line="240" w:lineRule="auto"/>
+        <w:ind w:right="720"/>
+      </w:pPr>
+    </w:p>
+    <w:p>
+      <w:pPr>
+        <w:spacing w:after="0" w:line="240" w:lineRule="auto"/>
+        <w:ind w:right="720"/>
+      </w:pPr>
+    </w:p>
+    <w:p>
+      <w:pPr>
+        <w:spacing w:after="0" w:line="240" w:lineRule="auto"/>
+        <w:ind w:right="720"/>
+      </w:pPr>
+    </w:p>
+    <w:p>
+      <w:pPr>
+        <w:spacing w:after="0" w:line="240" w:lineRule="auto"/>
+        <w:ind w:right="720"/>
+      </w:pPr>
+    </w:p>
+    <w:p>
+      <w:pPr>
+        <w:spacing w:after="0" w:line="240" w:lineRule="auto"/>
+        <w:ind w:right="720"/>
+      </w:pPr>
+    </w:p>
+    <w:p>
+      <w:pPr>
+        <w:spacing w:after="0" w:line="240" w:lineRule="auto"/>
+        <w:ind w:right="720"/>
+      </w:pPr>
+    </w:p>
+    <w:p>
+      <w:pPr>
+        <w:spacing w:after="0" w:line="240" w:lineRule="auto"/>
+        <w:ind w:right="720"/>
+      </w:pPr>
+    </w:p>
+    <w:p>
+      <w:pPr>
+        <w:spacing w:after="0" w:line="240" w:lineRule="auto"/>
+        <w:ind w:right="720"/>
+      </w:pPr>
+    </w:p>
+    <w:p>
+      <w:pPr>
+        <w:spacing w:after="0" w:line="240" w:lineRule="auto"/>
+        <w:ind w:right="720"/>
+      </w:pPr>
+    </w:p>
+    <w:p>
+      <w:pPr>
+        <w:spacing w:after="0" w:line="240" w:lineRule="auto"/>
+        <w:ind w:right="720"/>
+      </w:pPr>
+    </w:p>
+    <w:p>
+      <w:pPr>
+        <w:spacing w:after="0" w:line="240" w:lineRule="auto"/>
+        <w:ind w:right="720"/>
+      </w:pPr>
+    </w:p>
+    <w:p>
+      <w:pPr>
+        <w:spacing w:after="0" w:line="240" w:lineRule="auto"/>
+        <w:ind w:right="720"/>
+      </w:pPr>
+    </w:p>
+    <w:p>
+      <w:pPr>
+        <w:spacing w:after="0" w:line="240" w:lineRule="auto"/>
+        <w:ind w:right="720"/>
+      </w:pPr>
+    </w:p>
+    <w:p>
+      <w:pPr>
+        <w:spacing w:after="0" w:line="240" w:lineRule="auto"/>
+        <w:ind w:right="720"/>
+      </w:pPr>
+    </w:p>
+    <w:p>
+      <w:pPr>
+        <w:spacing w:after="0" w:line="240" w:lineRule="auto"/>
+        <w:ind w:right="720"/>
+      </w:pPr>
+    </w:p>
+    <w:p>
+      <w:pPr>
+        <w:spacing w:after="0" w:line="240" w:lineRule="auto"/>
+        <w:ind w:right="720"/>
+      </w:pPr>
+    </w:p>
+    <w:p>
+      <w:pPr>
+        <w:spacing w:after="0" w:line="240" w:lineRule="auto"/>
+        <w:ind w:right="720"/>
+      </w:pPr>
+    </w:p>
+    <w:p>
+      <w:pPr>
+        <w:spacing w:after="0" w:line="240" w:lineRule="auto"/>
+        <w:ind w:right="720"/>
+      </w:pPr>
+    </w:p>
+    <w:p>
+      <w:pPr>
+        <w:spacing w:after="0" w:line="240" w:lineRule="auto"/>
+        <w:ind w:right="720"/>
+      </w:pPr>
+    </w:p>
+    <w:p>
+      <w:pPr>
+        <w:spacing w:after="0" w:line="240" w:lineRule="auto"/>
+        <w:ind w:right="720"/>
+      </w:pPr>
+    </w:p>
+    <w:p>
+      <w:pPr>
+        <w:spacing w:after="0" w:line="240" w:lineRule="auto"/>
+        <w:ind w:right="720"/>
+      </w:pPr>
+    </w:p>
+    <w:p>
+      <w:pPr>
+        <w:spacing w:after="0" w:line="240" w:lineRule="auto"/>
+        <w:ind w:right="720"/>
+      </w:pPr>
+    </w:p>
+    <w:p>
+      <w:pPr>
+        <w:spacing w:after="0" w:line="240" w:lineRule="auto"/>
+        <w:ind w:right="720"/>
+      </w:pPr>
     </w:p>
     <w:p>
       <w:pPr>
@@ -241,6 +983,7 @@
         <w:spacing w:after="0" w:line="240" w:lineRule="auto"/>
       </w:pPr>
       <w:r>
+        <w:lastRenderedPageBreak/>
         <w:t>Class Diagram</w:t>
       </w:r>
       <w:r>
@@ -259,61 +1002,483 @@
           <w:rtl/>
         </w:rPr>
       </w:pPr>
-      <w:r>
-        <w:rPr>
-          <w:rFonts w:hint="cs"/>
-          <w:rtl/>
-        </w:rPr>
-        <w:t>[</w:t>
-      </w:r>
-      <w:r>
-        <w:t>class diagram</w:t>
-      </w:r>
-      <w:r>
-        <w:rPr>
-          <w:rFonts w:hint="cs"/>
-          <w:rtl/>
-        </w:rPr>
-        <w:t xml:space="preserve"> שמתארת את המחלקות שלכם שמעורבות בתבנית (תיאור מלא שכולל </w:t>
-      </w:r>
-      <w:r>
-        <w:t>Properties</w:t>
-      </w:r>
-      <w:r>
-        <w:rPr>
-          <w:rFonts w:hint="cs"/>
-          <w:rtl/>
-        </w:rPr>
-        <w:t xml:space="preserve"> ו- </w:t>
-      </w:r>
-      <w:r>
-        <w:t>Methods</w:t>
-      </w:r>
-      <w:r>
-        <w:rPr>
-          <w:rFonts w:hint="cs"/>
-          <w:rtl/>
-        </w:rPr>
-        <w:t>) והיחסים ביניהם (תאור מלא עבור כל יחס כפי שלמדנו בכיתה). עבור כל מחלקה שלכם, כיתבו מי המקבילה שלה (אם יש כזו) בתבנית (</w:t>
-      </w:r>
-      <w:r>
-        <w:t>Pattern</w:t>
-      </w:r>
-      <w:r>
-        <w:rPr>
-          <w:rFonts w:hint="cs"/>
-          <w:rtl/>
-        </w:rPr>
-        <w:t>) שבחרתם</w:t>
-      </w:r>
-    </w:p>
-    <w:p>
-      <w:pPr>
-        <w:spacing w:after="0" w:line="240" w:lineRule="auto"/>
-        <w:ind w:right="720"/>
-        <w:rPr>
-          <w:rtl/>
-        </w:rPr>
+    </w:p>
+    <w:p>
+      <w:pPr>
+        <w:spacing w:after="0" w:line="240" w:lineRule="auto"/>
+        <w:ind w:right="720"/>
+      </w:pPr>
+    </w:p>
+    <w:p>
+      <w:pPr>
+        <w:spacing w:after="0" w:line="240" w:lineRule="auto"/>
+        <w:ind w:right="720"/>
+      </w:pPr>
+      <w:r>
+        <w:rPr>
+          <w:noProof/>
+        </w:rPr>
+        <w:drawing>
+          <wp:anchor distT="0" distB="0" distL="114300" distR="114300" simplePos="0" relativeHeight="251663360" behindDoc="0" locked="0" layoutInCell="1" allowOverlap="1">
+            <wp:simplePos x="0" y="0"/>
+            <wp:positionH relativeFrom="column">
+              <wp:posOffset>-843076</wp:posOffset>
+            </wp:positionH>
+            <wp:positionV relativeFrom="paragraph">
+              <wp:posOffset>175108</wp:posOffset>
+            </wp:positionV>
+            <wp:extent cx="6952059" cy="3035808"/>
+            <wp:effectExtent l="0" t="0" r="1270" b="0"/>
+            <wp:wrapSquare wrapText="bothSides"/>
+            <wp:docPr id="8" name="Picture 8"/>
+            <wp:cNvGraphicFramePr>
+              <a:graphicFrameLocks xmlns:a="http://schemas.openxmlformats.org/drawingml/2006/main" noChangeAspect="1"/>
+            </wp:cNvGraphicFramePr>
+            <a:graphic xmlns:a="http://schemas.openxmlformats.org/drawingml/2006/main">
+              <a:graphicData uri="http://schemas.openxmlformats.org/drawingml/2006/picture">
+                <pic:pic xmlns:pic="http://schemas.openxmlformats.org/drawingml/2006/picture">
+                  <pic:nvPicPr>
+                    <pic:cNvPr id="0" name="Picture 2"/>
+                    <pic:cNvPicPr>
+                      <a:picLocks noChangeAspect="1" noChangeArrowheads="1"/>
+                    </pic:cNvPicPr>
+                  </pic:nvPicPr>
+                  <pic:blipFill>
+                    <a:blip r:embed="rId10" cstate="print">
+                      <a:extLst>
+                        <a:ext uri="{28A0092B-C50C-407E-A947-70E740481C1C}">
+                          <a14:useLocalDpi xmlns:a14="http://schemas.microsoft.com/office/drawing/2010/main" val="0"/>
+                        </a:ext>
+                      </a:extLst>
+                    </a:blip>
+                    <a:srcRect/>
+                    <a:stretch>
+                      <a:fillRect/>
+                    </a:stretch>
+                  </pic:blipFill>
+                  <pic:spPr bwMode="auto">
+                    <a:xfrm>
+                      <a:off x="0" y="0"/>
+                      <a:ext cx="6952059" cy="3035808"/>
+                    </a:xfrm>
+                    <a:prstGeom prst="rect">
+                      <a:avLst/>
+                    </a:prstGeom>
+                    <a:noFill/>
+                    <a:ln>
+                      <a:noFill/>
+                    </a:ln>
+                  </pic:spPr>
+                </pic:pic>
+              </a:graphicData>
+            </a:graphic>
+            <wp14:sizeRelH relativeFrom="margin">
+              <wp14:pctWidth>0</wp14:pctWidth>
+            </wp14:sizeRelH>
+            <wp14:sizeRelV relativeFrom="margin">
+              <wp14:pctHeight>0</wp14:pctHeight>
+            </wp14:sizeRelV>
+          </wp:anchor>
+        </w:drawing>
+      </w:r>
+    </w:p>
+    <w:p>
+      <w:pPr>
+        <w:spacing w:after="0" w:line="240" w:lineRule="auto"/>
+        <w:ind w:right="720"/>
+      </w:pPr>
+    </w:p>
+    <w:p>
+      <w:pPr>
+        <w:spacing w:after="0" w:line="240" w:lineRule="auto"/>
+        <w:ind w:right="720"/>
+      </w:pPr>
+    </w:p>
+    <w:p>
+      <w:pPr>
+        <w:spacing w:after="0" w:line="240" w:lineRule="auto"/>
+        <w:ind w:right="720"/>
+        <w:rPr>
+          <w:rtl/>
+        </w:rPr>
+      </w:pPr>
+      <w:r>
+        <w:rPr>
+          <w:rFonts w:hint="cs"/>
+          <w:rtl/>
+        </w:rPr>
+        <w:t xml:space="preserve">המחלקה </w:t>
+      </w:r>
+      <w:proofErr w:type="spellStart"/>
+      <w:r>
+        <w:t>IFriendsFilter</w:t>
+      </w:r>
+      <w:proofErr w:type="spellEnd"/>
+      <w:r>
+        <w:rPr>
+          <w:rFonts w:hint="cs"/>
+          <w:rtl/>
+        </w:rPr>
+        <w:t xml:space="preserve"> מייצגת את ה </w:t>
+      </w:r>
+      <w:r>
+        <w:t>strategy</w:t>
+      </w:r>
+    </w:p>
+    <w:p>
+      <w:pPr>
+        <w:spacing w:after="0" w:line="240" w:lineRule="auto"/>
+        <w:ind w:right="720"/>
+        <w:rPr>
+          <w:rFonts w:hint="cs"/>
+          <w:rtl/>
+        </w:rPr>
+      </w:pPr>
+      <w:r>
+        <w:rPr>
+          <w:rtl/>
+        </w:rPr>
+        <w:t>המחלק</w:t>
+      </w:r>
+      <w:r>
+        <w:rPr>
+          <w:rFonts w:hint="cs"/>
+          <w:rtl/>
+        </w:rPr>
+        <w:t xml:space="preserve">ות </w:t>
+      </w:r>
+      <w:proofErr w:type="spellStart"/>
+      <w:r>
+        <w:rPr>
+          <w:rFonts w:hint="cs"/>
+        </w:rPr>
+        <w:t>L</w:t>
+      </w:r>
+      <w:r>
+        <w:t>ivingCityFilter</w:t>
+      </w:r>
+      <w:proofErr w:type="spellEnd"/>
+      <w:r>
+        <w:t xml:space="preserve">, </w:t>
+      </w:r>
+      <w:proofErr w:type="spellStart"/>
+      <w:r>
+        <w:t>RelationshipFilter</w:t>
+      </w:r>
+      <w:proofErr w:type="spellEnd"/>
+      <w:r>
+        <w:t xml:space="preserve">, </w:t>
+      </w:r>
+      <w:proofErr w:type="spellStart"/>
+      <w:r>
+        <w:t>GenderFilter</w:t>
+      </w:r>
+      <w:proofErr w:type="spellEnd"/>
+      <w:r>
+        <w:t xml:space="preserve">, </w:t>
+      </w:r>
+      <w:proofErr w:type="spellStart"/>
+      <w:r>
+        <w:t>AgeFilter</w:t>
+      </w:r>
+      <w:proofErr w:type="spellEnd"/>
+      <w:r>
+        <w:rPr>
+          <w:rFonts w:hint="cs"/>
+          <w:rtl/>
+        </w:rPr>
+        <w:t xml:space="preserve"> מייצגות את ה </w:t>
+      </w:r>
+      <w:r>
+        <w:t>concrete strategy</w:t>
+      </w:r>
+      <w:r>
+        <w:rPr>
+          <w:rFonts w:hint="cs"/>
+          <w:rtl/>
+        </w:rPr>
+        <w:t>.</w:t>
+      </w:r>
+    </w:p>
+    <w:p>
+      <w:pPr>
+        <w:spacing w:after="0" w:line="240" w:lineRule="auto"/>
+        <w:ind w:right="720"/>
+        <w:rPr>
+          <w:rFonts w:hint="cs"/>
+          <w:rtl/>
+        </w:rPr>
+      </w:pPr>
+      <w:r>
+        <w:rPr>
+          <w:rFonts w:hint="cs"/>
+          <w:rtl/>
+        </w:rPr>
+        <w:t xml:space="preserve">המחלקה </w:t>
+      </w:r>
+      <w:proofErr w:type="spellStart"/>
+      <w:r>
+        <w:t>FilterActivator</w:t>
+      </w:r>
+      <w:proofErr w:type="spellEnd"/>
+      <w:r>
+        <w:rPr>
+          <w:rFonts w:hint="cs"/>
+          <w:rtl/>
+        </w:rPr>
+        <w:t xml:space="preserve"> מייצגת את ה </w:t>
+      </w:r>
+      <w:r>
+        <w:t>context</w:t>
+      </w:r>
+      <w:r>
+        <w:rPr>
+          <w:rFonts w:hint="cs"/>
+          <w:rtl/>
+        </w:rPr>
+        <w:t>.</w:t>
+      </w:r>
+    </w:p>
+    <w:p>
+      <w:pPr>
+        <w:spacing w:after="0" w:line="240" w:lineRule="auto"/>
+        <w:ind w:right="720"/>
+      </w:pPr>
+    </w:p>
+    <w:p>
+      <w:pPr>
+        <w:spacing w:after="0" w:line="240" w:lineRule="auto"/>
+        <w:ind w:right="720"/>
+      </w:pPr>
+    </w:p>
+    <w:p>
+      <w:pPr>
+        <w:spacing w:after="0" w:line="240" w:lineRule="auto"/>
+        <w:ind w:right="720"/>
+      </w:pPr>
+    </w:p>
+    <w:p>
+      <w:pPr>
+        <w:spacing w:after="0" w:line="240" w:lineRule="auto"/>
+        <w:ind w:right="720"/>
+      </w:pPr>
+    </w:p>
+    <w:p>
+      <w:pPr>
+        <w:spacing w:after="0" w:line="240" w:lineRule="auto"/>
+        <w:ind w:right="720"/>
+      </w:pPr>
+    </w:p>
+    <w:p>
+      <w:pPr>
+        <w:spacing w:after="0" w:line="240" w:lineRule="auto"/>
+        <w:ind w:right="720"/>
+      </w:pPr>
+    </w:p>
+    <w:p>
+      <w:pPr>
+        <w:spacing w:after="0" w:line="240" w:lineRule="auto"/>
+        <w:ind w:right="720"/>
+      </w:pPr>
+    </w:p>
+    <w:p>
+      <w:pPr>
+        <w:spacing w:after="0" w:line="240" w:lineRule="auto"/>
+        <w:ind w:right="720"/>
+      </w:pPr>
+    </w:p>
+    <w:p>
+      <w:pPr>
+        <w:spacing w:after="0" w:line="240" w:lineRule="auto"/>
+        <w:ind w:right="720"/>
+      </w:pPr>
+    </w:p>
+    <w:p>
+      <w:pPr>
+        <w:spacing w:after="0" w:line="240" w:lineRule="auto"/>
+        <w:ind w:right="720"/>
+      </w:pPr>
+    </w:p>
+    <w:p>
+      <w:pPr>
+        <w:spacing w:after="0" w:line="240" w:lineRule="auto"/>
+        <w:ind w:right="720"/>
+      </w:pPr>
+      <w:bookmarkStart w:id="0" w:name="_GoBack"/>
+      <w:bookmarkEnd w:id="0"/>
+    </w:p>
+    <w:p>
+      <w:pPr>
+        <w:spacing w:after="0" w:line="240" w:lineRule="auto"/>
+        <w:ind w:right="720"/>
+      </w:pPr>
+    </w:p>
+    <w:p>
+      <w:pPr>
+        <w:spacing w:after="0" w:line="240" w:lineRule="auto"/>
+        <w:ind w:right="720"/>
+      </w:pPr>
+    </w:p>
+    <w:p>
+      <w:pPr>
+        <w:spacing w:after="0" w:line="240" w:lineRule="auto"/>
+        <w:ind w:right="720"/>
+      </w:pPr>
+    </w:p>
+    <w:p>
+      <w:pPr>
+        <w:spacing w:after="0" w:line="240" w:lineRule="auto"/>
+        <w:ind w:right="720"/>
+      </w:pPr>
+    </w:p>
+    <w:p>
+      <w:pPr>
+        <w:spacing w:after="0" w:line="240" w:lineRule="auto"/>
+        <w:ind w:right="720"/>
+      </w:pPr>
+    </w:p>
+    <w:p>
+      <w:pPr>
+        <w:spacing w:after="0" w:line="240" w:lineRule="auto"/>
+        <w:ind w:right="720"/>
+      </w:pPr>
+    </w:p>
+    <w:p>
+      <w:pPr>
+        <w:spacing w:after="0" w:line="240" w:lineRule="auto"/>
+        <w:ind w:right="720"/>
+      </w:pPr>
+    </w:p>
+    <w:p>
+      <w:pPr>
+        <w:spacing w:after="0" w:line="240" w:lineRule="auto"/>
+        <w:ind w:right="720"/>
+      </w:pPr>
+    </w:p>
+    <w:p>
+      <w:pPr>
+        <w:spacing w:after="0" w:line="240" w:lineRule="auto"/>
+        <w:ind w:right="720"/>
+      </w:pPr>
+    </w:p>
+    <w:p>
+      <w:pPr>
+        <w:spacing w:after="0" w:line="240" w:lineRule="auto"/>
+        <w:ind w:right="720"/>
+      </w:pPr>
+    </w:p>
+    <w:p>
+      <w:pPr>
+        <w:spacing w:after="0" w:line="240" w:lineRule="auto"/>
+        <w:ind w:right="720"/>
+      </w:pPr>
+    </w:p>
+    <w:p>
+      <w:pPr>
+        <w:spacing w:after="0" w:line="240" w:lineRule="auto"/>
+        <w:ind w:right="720"/>
+      </w:pPr>
+    </w:p>
+    <w:p>
+      <w:pPr>
+        <w:spacing w:after="0" w:line="240" w:lineRule="auto"/>
+        <w:ind w:right="720"/>
+      </w:pPr>
+    </w:p>
+    <w:p>
+      <w:pPr>
+        <w:spacing w:after="0" w:line="240" w:lineRule="auto"/>
+        <w:ind w:right="720"/>
+      </w:pPr>
+    </w:p>
+    <w:p>
+      <w:pPr>
+        <w:spacing w:after="0" w:line="240" w:lineRule="auto"/>
+        <w:ind w:right="720"/>
+      </w:pPr>
+    </w:p>
+    <w:p>
+      <w:pPr>
+        <w:spacing w:after="0" w:line="240" w:lineRule="auto"/>
+        <w:ind w:right="720"/>
+      </w:pPr>
+    </w:p>
+    <w:p>
+      <w:pPr>
+        <w:spacing w:after="0" w:line="240" w:lineRule="auto"/>
+        <w:ind w:right="720"/>
+      </w:pPr>
+    </w:p>
+    <w:p>
+      <w:pPr>
+        <w:spacing w:after="0" w:line="240" w:lineRule="auto"/>
+        <w:ind w:right="720"/>
+      </w:pPr>
+    </w:p>
+    <w:p>
+      <w:pPr>
+        <w:spacing w:after="0" w:line="240" w:lineRule="auto"/>
+        <w:ind w:right="720"/>
+      </w:pPr>
+    </w:p>
+    <w:p>
+      <w:pPr>
+        <w:spacing w:after="0" w:line="240" w:lineRule="auto"/>
+        <w:ind w:right="720"/>
+      </w:pPr>
+    </w:p>
+    <w:p>
+      <w:pPr>
+        <w:spacing w:after="0" w:line="240" w:lineRule="auto"/>
+        <w:ind w:right="720"/>
+      </w:pPr>
+    </w:p>
+    <w:p>
+      <w:pPr>
+        <w:spacing w:after="0" w:line="240" w:lineRule="auto"/>
+        <w:ind w:right="720"/>
+      </w:pPr>
+    </w:p>
+    <w:p>
+      <w:pPr>
+        <w:spacing w:after="0" w:line="240" w:lineRule="auto"/>
+        <w:ind w:right="720"/>
+      </w:pPr>
+    </w:p>
+    <w:p>
+      <w:pPr>
+        <w:spacing w:after="0" w:line="240" w:lineRule="auto"/>
+        <w:ind w:right="720"/>
+      </w:pPr>
+    </w:p>
+    <w:p>
+      <w:pPr>
+        <w:spacing w:after="0" w:line="240" w:lineRule="auto"/>
+        <w:ind w:right="720"/>
+      </w:pPr>
+    </w:p>
+    <w:p>
+      <w:pPr>
+        <w:spacing w:after="0" w:line="240" w:lineRule="auto"/>
+        <w:ind w:right="720"/>
+      </w:pPr>
+    </w:p>
+    <w:p>
+      <w:pPr>
+        <w:spacing w:after="0" w:line="240" w:lineRule="auto"/>
+        <w:ind w:right="720"/>
+      </w:pPr>
+    </w:p>
+    <w:p>
+      <w:pPr>
+        <w:spacing w:after="0" w:line="240" w:lineRule="auto"/>
+        <w:ind w:right="720"/>
+      </w:pPr>
+    </w:p>
+    <w:p>
+      <w:pPr>
+        <w:spacing w:after="0" w:line="240" w:lineRule="auto"/>
+        <w:ind w:right="720"/>
       </w:pPr>
     </w:p>
     <w:p>
@@ -770,12 +1935,12 @@
       </w:r>
     </w:p>
     <w:sectPr>
-      <w:headerReference w:type="even" r:id="rId9"/>
-      <w:headerReference w:type="default" r:id="rId10"/>
-      <w:footerReference w:type="even" r:id="rId11"/>
-      <w:footerReference w:type="default" r:id="rId12"/>
-      <w:headerReference w:type="first" r:id="rId13"/>
-      <w:footerReference w:type="first" r:id="rId14"/>
+      <w:headerReference w:type="even" r:id="rId11"/>
+      <w:headerReference w:type="default" r:id="rId12"/>
+      <w:footerReference w:type="even" r:id="rId13"/>
+      <w:footerReference w:type="default" r:id="rId14"/>
+      <w:headerReference w:type="first" r:id="rId15"/>
+      <w:footerReference w:type="first" r:id="rId16"/>
       <w:pgSz w:w="11906" w:h="16838"/>
       <w:pgMar w:top="825" w:right="1800" w:bottom="426" w:left="1800" w:header="142" w:footer="271" w:gutter="0"/>
       <w:cols w:space="708"/>
@@ -1299,8 +2464,6 @@
       </w:rPr>
       <w:t>3</w:t>
     </w:r>
-    <w:bookmarkStart w:id="0" w:name="_GoBack"/>
-    <w:bookmarkEnd w:id="0"/>
     <w:r>
       <w:rPr>
         <w:rFonts w:ascii="Arial" w:hAnsi="Arial" w:cs="Arial" w:hint="cs"/>
@@ -2608,7 +3771,7 @@
     <w:lsdException w:name="Table Web 2" w:semiHidden="1" w:unhideWhenUsed="1"/>
     <w:lsdException w:name="Table Web 3" w:semiHidden="1" w:unhideWhenUsed="1"/>
     <w:lsdException w:name="Balloon Text" w:semiHidden="1" w:unhideWhenUsed="1"/>
-    <w:lsdException w:name="Table Grid" w:semiHidden="1" w:uiPriority="59" w:unhideWhenUsed="1"/>
+    <w:lsdException w:name="Table Grid" w:uiPriority="59"/>
     <w:lsdException w:name="Table Theme" w:semiHidden="1" w:unhideWhenUsed="1"/>
     <w:lsdException w:name="Placeholder Text" w:semiHidden="1"/>
     <w:lsdException w:name="No Spacing" w:uiPriority="1" w:qFormat="1"/>
@@ -4126,7 +5289,7 @@
 </file>
 
 <file path=customXml/itemProps2.xml><?xml version="1.0" encoding="utf-8"?>
-<ds:datastoreItem xmlns:ds="http://schemas.openxmlformats.org/officeDocument/2006/customXml" ds:itemID="{5A418779-1877-4F82-98EC-2E58DBFA3C54}">
+<ds:datastoreItem xmlns:ds="http://schemas.openxmlformats.org/officeDocument/2006/customXml" ds:itemID="{1D9F5457-71A5-4840-AF6A-1C9D53E81545}">
   <ds:schemaRefs>
     <ds:schemaRef ds:uri="http://schemas.openxmlformats.org/officeDocument/2006/bibliography"/>
   </ds:schemaRefs>

</xml_diff>

<commit_message>
adding observer design pattern
</commit_message>
<xml_diff>
--- a/C18 Ex03 Abraham 305758880 Sahar 308235407/C18 Ex03 Abraham 305758880 Sahar 308235407.docx
+++ b/C18 Ex03 Abraham 305758880 Sahar 308235407/C18 Ex03 Abraham 305758880 Sahar 308235407.docx
@@ -361,8 +361,10 @@
     </w:p>
     <w:p>
       <w:pPr>
-        <w:spacing w:after="0" w:line="240" w:lineRule="auto"/>
-        <w:ind w:right="720"/>
+        <w:ind w:left="360" w:right="720"/>
+        <w:rPr>
+          <w:rFonts w:asciiTheme="minorBidi" w:hAnsiTheme="minorBidi"/>
+        </w:rPr>
       </w:pPr>
       <w:r>
         <w:rPr>
@@ -465,6 +467,19 @@
           <w:rtl/>
         </w:rPr>
         <w:t xml:space="preserve"> שמופעלים בכל רגע נתון יכולים להיות שונים. </w:t>
+      </w:r>
+    </w:p>
+    <w:p>
+      <w:pPr>
+        <w:spacing w:after="0" w:line="240" w:lineRule="auto"/>
+        <w:ind w:right="720"/>
+      </w:pPr>
+      <w:r>
+        <w:rPr>
+          <w:rFonts w:hint="cs"/>
+          <w:rtl/>
+        </w:rPr>
+        <w:t xml:space="preserve"> </w:t>
       </w:r>
       <w:r>
         <w:rPr>
@@ -492,8 +507,10 @@
     </w:p>
     <w:p>
       <w:pPr>
-        <w:spacing w:after="0" w:line="240" w:lineRule="auto"/>
-        <w:ind w:right="720"/>
+        <w:ind w:right="720"/>
+        <w:rPr>
+          <w:rFonts w:asciiTheme="minorBidi" w:hAnsiTheme="minorBidi"/>
+        </w:rPr>
       </w:pPr>
       <w:r>
         <w:rPr>
@@ -580,24 +597,88 @@
         </w:rPr>
         <w:t xml:space="preserve"> הללו ולהחזיר תוצאה בהתאם לאלגוריתם שנבחר.</w:t>
       </w:r>
-    </w:p>
-    <w:p>
-      <w:pPr>
-        <w:spacing w:after="0" w:line="240" w:lineRule="auto"/>
-        <w:ind w:right="720"/>
-      </w:pPr>
-    </w:p>
-    <w:p>
-      <w:pPr>
-        <w:spacing w:after="0" w:line="240" w:lineRule="auto"/>
-        <w:ind w:right="720"/>
-      </w:pPr>
-    </w:p>
-    <w:p>
-      <w:pPr>
-        <w:spacing w:after="0" w:line="240" w:lineRule="auto"/>
-        <w:ind w:right="720"/>
-      </w:pPr>
+      <w:r>
+        <w:rPr>
+          <w:rFonts w:hint="cs"/>
+          <w:rtl/>
+        </w:rPr>
+        <w:t xml:space="preserve"> </w:t>
+      </w:r>
+      <w:r>
+        <w:rPr>
+          <w:rFonts w:hint="cs"/>
+          <w:rtl/>
+        </w:rPr>
+        <w:t xml:space="preserve">את ה </w:t>
+      </w:r>
+      <w:r>
+        <w:t>pattern</w:t>
+      </w:r>
+      <w:r>
+        <w:rPr>
+          <w:rFonts w:hint="cs"/>
+          <w:rtl/>
+        </w:rPr>
+        <w:t xml:space="preserve"> ניתן למצוא </w:t>
+      </w:r>
+      <w:r>
+        <w:rPr>
+          <w:rFonts w:asciiTheme="minorBidi" w:hAnsiTheme="minorBidi" w:hint="cs"/>
+          <w:rtl/>
+        </w:rPr>
+        <w:t xml:space="preserve">ב </w:t>
+      </w:r>
+      <w:proofErr w:type="spellStart"/>
+      <w:r>
+        <w:rPr>
+          <w:rFonts w:asciiTheme="minorBidi" w:hAnsiTheme="minorBidi"/>
+        </w:rPr>
+        <w:t>DesktopFacebook</w:t>
+      </w:r>
+      <w:proofErr w:type="spellEnd"/>
+      <w:r>
+        <w:rPr>
+          <w:rFonts w:asciiTheme="minorBidi" w:hAnsiTheme="minorBidi"/>
+        </w:rPr>
+        <w:t xml:space="preserve"> module</w:t>
+      </w:r>
+      <w:r>
+        <w:rPr>
+          <w:rFonts w:asciiTheme="minorBidi" w:hAnsiTheme="minorBidi" w:hint="cs"/>
+          <w:rtl/>
+        </w:rPr>
+        <w:t xml:space="preserve"> תחת התיקייה </w:t>
+      </w:r>
+      <w:proofErr w:type="spellStart"/>
+      <w:r>
+        <w:rPr>
+          <w:rFonts w:asciiTheme="minorBidi" w:hAnsiTheme="minorBidi"/>
+        </w:rPr>
+        <w:t>CustomFeatures</w:t>
+      </w:r>
+      <w:proofErr w:type="spellEnd"/>
+      <w:r>
+        <w:rPr>
+          <w:rFonts w:asciiTheme="minorBidi" w:hAnsiTheme="minorBidi" w:hint="cs"/>
+          <w:rtl/>
+        </w:rPr>
+        <w:t xml:space="preserve"> תחת התיקייה </w:t>
+      </w:r>
+      <w:proofErr w:type="spellStart"/>
+      <w:r>
+        <w:rPr>
+          <w:rFonts w:asciiTheme="minorBidi" w:hAnsiTheme="minorBidi"/>
+        </w:rPr>
+        <w:t>SmartFilter</w:t>
+      </w:r>
+      <w:proofErr w:type="spellEnd"/>
+      <w:r>
+        <w:rPr>
+          <w:rFonts w:asciiTheme="minorBidi" w:hAnsiTheme="minorBidi" w:hint="cs"/>
+          <w:rtl/>
+        </w:rPr>
+        <w:t xml:space="preserve"> </w:t>
+      </w:r>
     </w:p>
     <w:p>
       <w:pPr>
@@ -708,7 +789,6 @@
         <w:spacing w:after="0" w:line="240" w:lineRule="auto"/>
       </w:pPr>
       <w:r>
-        <w:lastRenderedPageBreak/>
         <w:t>Sequence Diagram</w:t>
       </w:r>
     </w:p>
@@ -728,7 +808,7 @@
           <w:noProof/>
         </w:rPr>
         <w:drawing>
-          <wp:anchor distT="0" distB="0" distL="114300" distR="114300" simplePos="0" relativeHeight="251657216" behindDoc="0" locked="0" layoutInCell="1" allowOverlap="1">
+          <wp:anchor distT="0" distB="0" distL="114300" distR="114300" simplePos="0" relativeHeight="251658240" behindDoc="0" locked="0" layoutInCell="1" allowOverlap="1">
             <wp:simplePos x="0" y="0"/>
             <wp:positionH relativeFrom="column">
               <wp:posOffset>-838835</wp:posOffset>
@@ -945,24 +1025,18 @@
       <w:pPr>
         <w:spacing w:after="0" w:line="240" w:lineRule="auto"/>
         <w:ind w:right="720"/>
-      </w:pPr>
-    </w:p>
-    <w:p>
-      <w:pPr>
-        <w:spacing w:after="0" w:line="240" w:lineRule="auto"/>
-        <w:ind w:right="720"/>
-      </w:pPr>
-    </w:p>
-    <w:p>
-      <w:pPr>
-        <w:spacing w:after="0" w:line="240" w:lineRule="auto"/>
-        <w:ind w:right="720"/>
-      </w:pPr>
-    </w:p>
-    <w:p>
-      <w:pPr>
-        <w:spacing w:after="0" w:line="240" w:lineRule="auto"/>
-        <w:ind w:right="720"/>
+        <w:rPr>
+          <w:rtl/>
+        </w:rPr>
+      </w:pPr>
+    </w:p>
+    <w:p>
+      <w:pPr>
+        <w:spacing w:after="0" w:line="240" w:lineRule="auto"/>
+        <w:ind w:right="720"/>
+        <w:rPr>
+          <w:rtl/>
+        </w:rPr>
       </w:pPr>
     </w:p>
     <w:p>
@@ -1019,7 +1093,7 @@
           <w:noProof/>
         </w:rPr>
         <w:drawing>
-          <wp:anchor distT="0" distB="0" distL="114300" distR="114300" simplePos="0" relativeHeight="251663360" behindDoc="0" locked="0" layoutInCell="1" allowOverlap="1">
+          <wp:anchor distT="0" distB="0" distL="114300" distR="114300" simplePos="0" relativeHeight="251662336" behindDoc="0" locked="0" layoutInCell="1" allowOverlap="1">
             <wp:simplePos x="0" y="0"/>
             <wp:positionH relativeFrom="column">
               <wp:posOffset>-843076</wp:posOffset>
@@ -1304,98 +1378,6 @@
         <w:spacing w:after="0" w:line="240" w:lineRule="auto"/>
         <w:ind w:right="720"/>
       </w:pPr>
-      <w:bookmarkStart w:id="0" w:name="_GoBack"/>
-      <w:bookmarkEnd w:id="0"/>
-    </w:p>
-    <w:p>
-      <w:pPr>
-        <w:spacing w:after="0" w:line="240" w:lineRule="auto"/>
-        <w:ind w:right="720"/>
-      </w:pPr>
-    </w:p>
-    <w:p>
-      <w:pPr>
-        <w:spacing w:after="0" w:line="240" w:lineRule="auto"/>
-        <w:ind w:right="720"/>
-      </w:pPr>
-    </w:p>
-    <w:p>
-      <w:pPr>
-        <w:spacing w:after="0" w:line="240" w:lineRule="auto"/>
-        <w:ind w:right="720"/>
-      </w:pPr>
-    </w:p>
-    <w:p>
-      <w:pPr>
-        <w:spacing w:after="0" w:line="240" w:lineRule="auto"/>
-        <w:ind w:right="720"/>
-      </w:pPr>
-    </w:p>
-    <w:p>
-      <w:pPr>
-        <w:spacing w:after="0" w:line="240" w:lineRule="auto"/>
-        <w:ind w:right="720"/>
-      </w:pPr>
-    </w:p>
-    <w:p>
-      <w:pPr>
-        <w:spacing w:after="0" w:line="240" w:lineRule="auto"/>
-        <w:ind w:right="720"/>
-      </w:pPr>
-    </w:p>
-    <w:p>
-      <w:pPr>
-        <w:spacing w:after="0" w:line="240" w:lineRule="auto"/>
-        <w:ind w:right="720"/>
-      </w:pPr>
-    </w:p>
-    <w:p>
-      <w:pPr>
-        <w:spacing w:after="0" w:line="240" w:lineRule="auto"/>
-        <w:ind w:right="720"/>
-      </w:pPr>
-    </w:p>
-    <w:p>
-      <w:pPr>
-        <w:spacing w:after="0" w:line="240" w:lineRule="auto"/>
-        <w:ind w:right="720"/>
-      </w:pPr>
-    </w:p>
-    <w:p>
-      <w:pPr>
-        <w:spacing w:after="0" w:line="240" w:lineRule="auto"/>
-        <w:ind w:right="720"/>
-      </w:pPr>
-    </w:p>
-    <w:p>
-      <w:pPr>
-        <w:spacing w:after="0" w:line="240" w:lineRule="auto"/>
-        <w:ind w:right="720"/>
-      </w:pPr>
-    </w:p>
-    <w:p>
-      <w:pPr>
-        <w:spacing w:after="0" w:line="240" w:lineRule="auto"/>
-        <w:ind w:right="720"/>
-      </w:pPr>
-    </w:p>
-    <w:p>
-      <w:pPr>
-        <w:spacing w:after="0" w:line="240" w:lineRule="auto"/>
-        <w:ind w:right="720"/>
-      </w:pPr>
-    </w:p>
-    <w:p>
-      <w:pPr>
-        <w:spacing w:after="0" w:line="240" w:lineRule="auto"/>
-        <w:ind w:right="720"/>
-      </w:pPr>
-    </w:p>
-    <w:p>
-      <w:pPr>
-        <w:spacing w:after="0" w:line="240" w:lineRule="auto"/>
-        <w:ind w:right="720"/>
-      </w:pPr>
     </w:p>
     <w:p>
       <w:pPr>
@@ -1491,14 +1473,16 @@
       <w:pPr>
         <w:pStyle w:val="Heading3"/>
         <w:rPr>
-          <w:rtl/>
-        </w:rPr>
-      </w:pPr>
-      <w:r>
-        <w:rPr>
-          <w:rFonts w:hint="cs"/>
-          <w:rtl/>
-        </w:rPr>
+          <w:rFonts w:hint="cs"/>
+          <w:rtl/>
+        </w:rPr>
+      </w:pPr>
+      <w:r>
+        <w:rPr>
+          <w:rFonts w:hint="cs"/>
+          <w:rtl/>
+        </w:rPr>
+        <w:lastRenderedPageBreak/>
         <w:t xml:space="preserve">תבנית מס' 2 </w:t>
       </w:r>
       <w:r>
@@ -1512,7 +1496,16 @@
           <w:rFonts w:hint="cs"/>
           <w:rtl/>
         </w:rPr>
-        <w:t xml:space="preserve"> [שם התבנית]</w:t>
+        <w:t xml:space="preserve"> </w:t>
+      </w:r>
+      <w:r>
+        <w:rPr>
+          <w:rFonts w:hint="cs"/>
+        </w:rPr>
+        <w:t>O</w:t>
+      </w:r>
+      <w:r>
+        <w:t>bserver</w:t>
       </w:r>
     </w:p>
     <w:p>
@@ -1542,8 +1535,152 @@
           <w:rFonts w:hint="cs"/>
           <w:rtl/>
         </w:rPr>
-        <w:t>[תיאור הסיבה / הצורך בשימוש בתבנית במערכת שלכם]</w:t>
-      </w:r>
+        <w:t xml:space="preserve">בחרנו להשתמש ב </w:t>
+      </w:r>
+      <w:r>
+        <w:t>pattern</w:t>
+      </w:r>
+      <w:r>
+        <w:rPr>
+          <w:rFonts w:hint="cs"/>
+          <w:rtl/>
+        </w:rPr>
+        <w:t xml:space="preserve"> הזה מכיוון </w:t>
+      </w:r>
+      <w:proofErr w:type="spellStart"/>
+      <w:r>
+        <w:rPr>
+          <w:rFonts w:hint="cs"/>
+          <w:rtl/>
+        </w:rPr>
+        <w:t>שהמסכי</w:t>
+      </w:r>
+      <w:proofErr w:type="spellEnd"/>
+      <w:r>
+        <w:rPr>
+          <w:rFonts w:hint="cs"/>
+          <w:rtl/>
+        </w:rPr>
+        <w:t xml:space="preserve"> ה </w:t>
+      </w:r>
+      <w:r>
+        <w:t>UI</w:t>
+      </w:r>
+      <w:r>
+        <w:rPr>
+          <w:rFonts w:hint="cs"/>
+          <w:rtl/>
+        </w:rPr>
+        <w:t xml:space="preserve"> שלנו מורכבים מ </w:t>
+      </w:r>
+      <w:r>
+        <w:t>layout</w:t>
+      </w:r>
+      <w:r>
+        <w:rPr>
+          <w:rFonts w:hint="cs"/>
+          <w:rtl/>
+        </w:rPr>
+        <w:t xml:space="preserve"> ראשי ובתוכו נמצאים </w:t>
+      </w:r>
+      <w:proofErr w:type="spellStart"/>
+      <w:r>
+        <w:t>UserControls</w:t>
+      </w:r>
+      <w:proofErr w:type="spellEnd"/>
+      <w:r>
+        <w:rPr>
+          <w:rFonts w:hint="cs"/>
+          <w:rtl/>
+        </w:rPr>
+        <w:t xml:space="preserve"> שמאגדים בתוכם כמה פקדים ולוגיקת </w:t>
+      </w:r>
+      <w:r>
+        <w:t>UI</w:t>
+      </w:r>
+      <w:r>
+        <w:rPr>
+          <w:rFonts w:hint="cs"/>
+          <w:rtl/>
+        </w:rPr>
+        <w:t xml:space="preserve"> </w:t>
+      </w:r>
+      <w:proofErr w:type="spellStart"/>
+      <w:r>
+        <w:rPr>
+          <w:rFonts w:hint="cs"/>
+          <w:rtl/>
+        </w:rPr>
+        <w:t>מסויימת</w:t>
+      </w:r>
+      <w:proofErr w:type="spellEnd"/>
+      <w:r>
+        <w:rPr>
+          <w:rFonts w:hint="cs"/>
+          <w:rtl/>
+        </w:rPr>
+        <w:t xml:space="preserve">. ה </w:t>
+      </w:r>
+      <w:proofErr w:type="spellStart"/>
+      <w:r>
+        <w:t>UserContols</w:t>
+      </w:r>
+      <w:proofErr w:type="spellEnd"/>
+      <w:r>
+        <w:rPr>
+          <w:rFonts w:hint="cs"/>
+          <w:rtl/>
+        </w:rPr>
+        <w:t xml:space="preserve"> מבצעים פעולות שבסופם יש להודיע ל </w:t>
+      </w:r>
+      <w:r>
+        <w:t>layout</w:t>
+      </w:r>
+      <w:r>
+        <w:rPr>
+          <w:rFonts w:hint="cs"/>
+          <w:rtl/>
+        </w:rPr>
+        <w:t xml:space="preserve"> הראשי שמכיל אותם על מנת שיוכל להשתנות בהתאם או להפעיל לוגיקה </w:t>
+      </w:r>
+      <w:proofErr w:type="spellStart"/>
+      <w:r>
+        <w:rPr>
+          <w:rFonts w:hint="cs"/>
+          <w:rtl/>
+        </w:rPr>
+        <w:t>מסויימת</w:t>
+      </w:r>
+      <w:proofErr w:type="spellEnd"/>
+      <w:r>
+        <w:rPr>
+          <w:rFonts w:hint="cs"/>
+          <w:rtl/>
+        </w:rPr>
+        <w:t xml:space="preserve">. לכן </w:t>
+      </w:r>
+      <w:r>
+        <w:t>observer</w:t>
+      </w:r>
+      <w:r>
+        <w:rPr>
+          <w:rFonts w:hint="cs"/>
+          <w:rtl/>
+        </w:rPr>
+        <w:t xml:space="preserve"> היה ה </w:t>
+      </w:r>
+      <w:r>
+        <w:t>pattern</w:t>
+      </w:r>
+      <w:r>
+        <w:rPr>
+          <w:rFonts w:hint="cs"/>
+          <w:rtl/>
+        </w:rPr>
+        <w:t xml:space="preserve"> הנכון לשימוש.</w:t>
+      </w:r>
+      <w:bookmarkStart w:id="0" w:name="_GoBack"/>
+      <w:bookmarkEnd w:id="0"/>
       <w:r>
         <w:rPr>
           <w:rtl/>
@@ -1572,19 +1709,713 @@
       <w:pPr>
         <w:spacing w:after="0" w:line="240" w:lineRule="auto"/>
         <w:ind w:right="720"/>
-      </w:pPr>
-      <w:r>
-        <w:rPr>
-          <w:rFonts w:hint="cs"/>
-          <w:rtl/>
-        </w:rPr>
-        <w:t>[תיאור המימוש והיכן ניתן למצוא אותו בקוד]</w:t>
-      </w:r>
-    </w:p>
-    <w:p>
-      <w:pPr>
-        <w:spacing w:after="0" w:line="240" w:lineRule="auto"/>
-        <w:ind w:right="720"/>
+        <w:rPr>
+          <w:rtl/>
+        </w:rPr>
+      </w:pPr>
+      <w:proofErr w:type="spellStart"/>
+      <w:r>
+        <w:t>SmartPostPage</w:t>
+      </w:r>
+      <w:proofErr w:type="spellEnd"/>
+      <w:r>
+        <w:rPr>
+          <w:rFonts w:hint="cs"/>
+          <w:rtl/>
+        </w:rPr>
+        <w:t xml:space="preserve"> מכיל בתוכו רכיב </w:t>
+      </w:r>
+      <w:r>
+        <w:t>UI</w:t>
+      </w:r>
+      <w:r>
+        <w:rPr>
+          <w:rFonts w:hint="cs"/>
+          <w:rtl/>
+        </w:rPr>
+        <w:t xml:space="preserve"> ש</w:t>
+      </w:r>
+      <w:r>
+        <w:rPr>
+          <w:rFonts w:hint="cs"/>
+          <w:rtl/>
+        </w:rPr>
+        <w:t xml:space="preserve">הוא </w:t>
+      </w:r>
+      <w:proofErr w:type="spellStart"/>
+      <w:r>
+        <w:t>UserControl</w:t>
+      </w:r>
+      <w:proofErr w:type="spellEnd"/>
+      <w:r>
+        <w:rPr>
+          <w:rFonts w:hint="cs"/>
+          <w:rtl/>
+        </w:rPr>
+        <w:t xml:space="preserve"> בשם </w:t>
+      </w:r>
+      <w:proofErr w:type="spellStart"/>
+      <w:r>
+        <w:t>FacebookPostControl</w:t>
+      </w:r>
+      <w:proofErr w:type="spellEnd"/>
+      <w:r>
+        <w:rPr>
+          <w:rFonts w:hint="cs"/>
+          <w:rtl/>
+        </w:rPr>
+        <w:t xml:space="preserve"> שמאגד בתוכו את כל הפקדים הנדרשים לפרסום </w:t>
+      </w:r>
+      <w:r>
+        <w:t>Post</w:t>
+      </w:r>
+      <w:r>
+        <w:rPr>
+          <w:rFonts w:hint="cs"/>
+          <w:rtl/>
+        </w:rPr>
+        <w:t xml:space="preserve"> או </w:t>
+      </w:r>
+      <w:r>
+        <w:t>photo</w:t>
+      </w:r>
+      <w:r>
+        <w:rPr>
+          <w:rFonts w:hint="cs"/>
+          <w:rtl/>
+        </w:rPr>
+        <w:t xml:space="preserve"> ב </w:t>
+      </w:r>
+      <w:r>
+        <w:t>Facebook</w:t>
+      </w:r>
+      <w:r>
+        <w:rPr>
+          <w:rFonts w:hint="cs"/>
+          <w:rtl/>
+        </w:rPr>
+        <w:t xml:space="preserve">. כמו כן </w:t>
+      </w:r>
+      <w:proofErr w:type="spellStart"/>
+      <w:r>
+        <w:t>FacebookPostContol</w:t>
+      </w:r>
+      <w:proofErr w:type="spellEnd"/>
+      <w:r>
+        <w:rPr>
+          <w:rFonts w:hint="cs"/>
+          <w:rtl/>
+        </w:rPr>
+        <w:t xml:space="preserve"> מכיל בתוכו שני </w:t>
+      </w:r>
+      <w:r>
+        <w:t>events</w:t>
+      </w:r>
+      <w:r>
+        <w:rPr>
+          <w:rFonts w:hint="cs"/>
+          <w:rtl/>
+        </w:rPr>
+        <w:t xml:space="preserve"> אחד בשם </w:t>
+      </w:r>
+      <w:proofErr w:type="spellStart"/>
+      <w:r>
+        <w:t>OnPostReady</w:t>
+      </w:r>
+      <w:proofErr w:type="spellEnd"/>
+      <w:r>
+        <w:rPr>
+          <w:rFonts w:hint="cs"/>
+          <w:rtl/>
+        </w:rPr>
+        <w:t xml:space="preserve"> והשני בשם </w:t>
+      </w:r>
+      <w:proofErr w:type="spellStart"/>
+      <w:r>
+        <w:t>OnPictureReady</w:t>
+      </w:r>
+      <w:proofErr w:type="spellEnd"/>
+      <w:r>
+        <w:rPr>
+          <w:rFonts w:hint="cs"/>
+          <w:rtl/>
+        </w:rPr>
+        <w:t xml:space="preserve">. ה </w:t>
+      </w:r>
+      <w:r>
+        <w:t>events</w:t>
+      </w:r>
+      <w:r>
+        <w:rPr>
+          <w:rFonts w:hint="cs"/>
+          <w:rtl/>
+        </w:rPr>
+        <w:t xml:space="preserve"> האלה מהווים אינדיקציה כאשר ה</w:t>
+      </w:r>
+      <w:r>
+        <w:t xml:space="preserve"> </w:t>
+      </w:r>
+      <w:proofErr w:type="spellStart"/>
+      <w:r>
+        <w:t>UserControl</w:t>
+      </w:r>
+      <w:proofErr w:type="spellEnd"/>
+      <w:r>
+        <w:rPr>
+          <w:rFonts w:hint="cs"/>
+          <w:rtl/>
+        </w:rPr>
+        <w:t xml:space="preserve"> שלנו מוכן לפרסם ב </w:t>
+      </w:r>
+      <w:r>
+        <w:t>Facebook</w:t>
+      </w:r>
+      <w:r>
+        <w:rPr>
+          <w:rFonts w:hint="cs"/>
+          <w:rtl/>
+        </w:rPr>
+        <w:t xml:space="preserve">. מכיוון שה </w:t>
+      </w:r>
+      <w:proofErr w:type="spellStart"/>
+      <w:r>
+        <w:t>UserControl</w:t>
+      </w:r>
+      <w:proofErr w:type="spellEnd"/>
+      <w:r>
+        <w:rPr>
+          <w:rFonts w:hint="cs"/>
+          <w:rtl/>
+        </w:rPr>
+        <w:t xml:space="preserve"> שלנו לא מחזיק מופע של ה </w:t>
+      </w:r>
+      <w:r>
+        <w:t>client</w:t>
+      </w:r>
+      <w:r>
+        <w:rPr>
+          <w:rFonts w:hint="cs"/>
+          <w:rtl/>
+        </w:rPr>
+        <w:t xml:space="preserve"> של </w:t>
+      </w:r>
+      <w:r>
+        <w:t>Facebook</w:t>
+      </w:r>
+      <w:r>
+        <w:rPr>
+          <w:rFonts w:hint="cs"/>
+          <w:rtl/>
+        </w:rPr>
+        <w:t xml:space="preserve">, היה עלינו לגרום ל </w:t>
+      </w:r>
+      <w:r>
+        <w:t>Layout</w:t>
+      </w:r>
+      <w:r>
+        <w:rPr>
+          <w:rFonts w:hint="cs"/>
+          <w:rtl/>
+        </w:rPr>
+        <w:t xml:space="preserve"> שמכיל את ה </w:t>
+      </w:r>
+      <w:proofErr w:type="spellStart"/>
+      <w:r>
+        <w:t>UserControl</w:t>
+      </w:r>
+      <w:proofErr w:type="spellEnd"/>
+      <w:r>
+        <w:rPr>
+          <w:rFonts w:hint="cs"/>
+          <w:rtl/>
+        </w:rPr>
+        <w:t xml:space="preserve"> להוות </w:t>
+      </w:r>
+      <w:r>
+        <w:t>Observer</w:t>
+      </w:r>
+      <w:r>
+        <w:rPr>
+          <w:rFonts w:hint="cs"/>
+          <w:rtl/>
+        </w:rPr>
+        <w:t xml:space="preserve"> ל </w:t>
+      </w:r>
+      <w:proofErr w:type="spellStart"/>
+      <w:r>
+        <w:t>UserControl</w:t>
+      </w:r>
+      <w:proofErr w:type="spellEnd"/>
+      <w:r>
+        <w:rPr>
+          <w:rFonts w:hint="cs"/>
+          <w:rtl/>
+        </w:rPr>
+        <w:t xml:space="preserve"> על מנת שיוכל לדעת מתי אפשר לפרסם פוסט </w:t>
+      </w:r>
+      <w:proofErr w:type="spellStart"/>
+      <w:r>
+        <w:rPr>
+          <w:rFonts w:hint="cs"/>
+          <w:rtl/>
+        </w:rPr>
+        <w:t>בפייסבוק</w:t>
+      </w:r>
+      <w:proofErr w:type="spellEnd"/>
+      <w:r>
+        <w:rPr>
+          <w:rFonts w:hint="cs"/>
+          <w:rtl/>
+        </w:rPr>
+        <w:t xml:space="preserve">. ה </w:t>
+      </w:r>
+      <w:r>
+        <w:t>layout</w:t>
+      </w:r>
+      <w:r>
+        <w:rPr>
+          <w:rFonts w:hint="cs"/>
+          <w:rtl/>
+        </w:rPr>
+        <w:t xml:space="preserve"> אכן מכיל </w:t>
+      </w:r>
+      <w:proofErr w:type="spellStart"/>
+      <w:r>
+        <w:t>facebook</w:t>
+      </w:r>
+      <w:proofErr w:type="spellEnd"/>
+      <w:r>
+        <w:t xml:space="preserve"> client</w:t>
+      </w:r>
+      <w:r>
+        <w:rPr>
+          <w:rFonts w:hint="cs"/>
+          <w:rtl/>
+        </w:rPr>
+        <w:t xml:space="preserve">. ה </w:t>
+      </w:r>
+      <w:r>
+        <w:t>layout</w:t>
+      </w:r>
+      <w:r>
+        <w:rPr>
+          <w:rFonts w:hint="cs"/>
+          <w:rtl/>
+        </w:rPr>
+        <w:t xml:space="preserve"> שלנו היא המחלקה </w:t>
+      </w:r>
+      <w:proofErr w:type="spellStart"/>
+      <w:r>
+        <w:t>SmartPostPage</w:t>
+      </w:r>
+      <w:proofErr w:type="spellEnd"/>
+      <w:r>
+        <w:rPr>
+          <w:rFonts w:hint="cs"/>
+          <w:rtl/>
+        </w:rPr>
+        <w:t xml:space="preserve">. את ה </w:t>
+      </w:r>
+      <w:r>
+        <w:t>pattern</w:t>
+      </w:r>
+      <w:r>
+        <w:rPr>
+          <w:rFonts w:hint="cs"/>
+          <w:rtl/>
+        </w:rPr>
+        <w:t xml:space="preserve"> ניתן למצוא במחלקות </w:t>
+      </w:r>
+      <w:proofErr w:type="spellStart"/>
+      <w:r>
+        <w:t>SmartPostPage</w:t>
+      </w:r>
+      <w:proofErr w:type="spellEnd"/>
+      <w:r>
+        <w:rPr>
+          <w:rFonts w:hint="cs"/>
+          <w:rtl/>
+        </w:rPr>
+        <w:t xml:space="preserve"> ו </w:t>
+      </w:r>
+      <w:proofErr w:type="spellStart"/>
+      <w:r>
+        <w:t>FacebookPostControl</w:t>
+      </w:r>
+      <w:proofErr w:type="spellEnd"/>
+      <w:r>
+        <w:rPr>
+          <w:rFonts w:hint="cs"/>
+          <w:rtl/>
+        </w:rPr>
+        <w:t xml:space="preserve">. שנמצאות ב </w:t>
+      </w:r>
+      <w:proofErr w:type="spellStart"/>
+      <w:r>
+        <w:t>DesktopFacebool</w:t>
+      </w:r>
+      <w:proofErr w:type="spellEnd"/>
+      <w:r>
+        <w:t xml:space="preserve"> module</w:t>
+      </w:r>
+      <w:r>
+        <w:rPr>
+          <w:rFonts w:hint="cs"/>
+          <w:rtl/>
+        </w:rPr>
+        <w:t>.</w:t>
+      </w:r>
+    </w:p>
+    <w:p>
+      <w:pPr>
+        <w:spacing w:after="0" w:line="240" w:lineRule="auto"/>
+        <w:ind w:right="720"/>
+        <w:rPr>
+          <w:rtl/>
+        </w:rPr>
+      </w:pPr>
+    </w:p>
+    <w:p>
+      <w:pPr>
+        <w:spacing w:after="0" w:line="240" w:lineRule="auto"/>
+        <w:ind w:right="720"/>
+        <w:rPr>
+          <w:rtl/>
+        </w:rPr>
+      </w:pPr>
+    </w:p>
+    <w:p>
+      <w:pPr>
+        <w:spacing w:after="0" w:line="240" w:lineRule="auto"/>
+        <w:ind w:right="720"/>
+        <w:rPr>
+          <w:rtl/>
+        </w:rPr>
+      </w:pPr>
+    </w:p>
+    <w:p>
+      <w:pPr>
+        <w:spacing w:after="0" w:line="240" w:lineRule="auto"/>
+        <w:ind w:right="720"/>
+        <w:rPr>
+          <w:rtl/>
+        </w:rPr>
+      </w:pPr>
+    </w:p>
+    <w:p>
+      <w:pPr>
+        <w:spacing w:after="0" w:line="240" w:lineRule="auto"/>
+        <w:ind w:right="720"/>
+        <w:rPr>
+          <w:rtl/>
+        </w:rPr>
+      </w:pPr>
+    </w:p>
+    <w:p>
+      <w:pPr>
+        <w:spacing w:after="0" w:line="240" w:lineRule="auto"/>
+        <w:ind w:right="720"/>
+        <w:rPr>
+          <w:rtl/>
+        </w:rPr>
+      </w:pPr>
+    </w:p>
+    <w:p>
+      <w:pPr>
+        <w:spacing w:after="0" w:line="240" w:lineRule="auto"/>
+        <w:ind w:right="720"/>
+        <w:rPr>
+          <w:rtl/>
+        </w:rPr>
+      </w:pPr>
+    </w:p>
+    <w:p>
+      <w:pPr>
+        <w:spacing w:after="0" w:line="240" w:lineRule="auto"/>
+        <w:ind w:right="720"/>
+        <w:rPr>
+          <w:rtl/>
+        </w:rPr>
+      </w:pPr>
+    </w:p>
+    <w:p>
+      <w:pPr>
+        <w:spacing w:after="0" w:line="240" w:lineRule="auto"/>
+        <w:ind w:right="720"/>
+        <w:rPr>
+          <w:rtl/>
+        </w:rPr>
+      </w:pPr>
+    </w:p>
+    <w:p>
+      <w:pPr>
+        <w:spacing w:after="0" w:line="240" w:lineRule="auto"/>
+        <w:ind w:right="720"/>
+        <w:rPr>
+          <w:rtl/>
+        </w:rPr>
+      </w:pPr>
+    </w:p>
+    <w:p>
+      <w:pPr>
+        <w:spacing w:after="0" w:line="240" w:lineRule="auto"/>
+        <w:ind w:right="720"/>
+        <w:rPr>
+          <w:rtl/>
+        </w:rPr>
+      </w:pPr>
+    </w:p>
+    <w:p>
+      <w:pPr>
+        <w:spacing w:after="0" w:line="240" w:lineRule="auto"/>
+        <w:ind w:right="720"/>
+        <w:rPr>
+          <w:rtl/>
+        </w:rPr>
+      </w:pPr>
+    </w:p>
+    <w:p>
+      <w:pPr>
+        <w:spacing w:after="0" w:line="240" w:lineRule="auto"/>
+        <w:ind w:right="720"/>
+        <w:rPr>
+          <w:rtl/>
+        </w:rPr>
+      </w:pPr>
+    </w:p>
+    <w:p>
+      <w:pPr>
+        <w:spacing w:after="0" w:line="240" w:lineRule="auto"/>
+        <w:ind w:right="720"/>
+        <w:rPr>
+          <w:rtl/>
+        </w:rPr>
+      </w:pPr>
+    </w:p>
+    <w:p>
+      <w:pPr>
+        <w:spacing w:after="0" w:line="240" w:lineRule="auto"/>
+        <w:ind w:right="720"/>
+        <w:rPr>
+          <w:rtl/>
+        </w:rPr>
+      </w:pPr>
+    </w:p>
+    <w:p>
+      <w:pPr>
+        <w:spacing w:after="0" w:line="240" w:lineRule="auto"/>
+        <w:ind w:right="720"/>
+        <w:rPr>
+          <w:rtl/>
+        </w:rPr>
+      </w:pPr>
+    </w:p>
+    <w:p>
+      <w:pPr>
+        <w:spacing w:after="0" w:line="240" w:lineRule="auto"/>
+        <w:ind w:right="720"/>
+        <w:rPr>
+          <w:rtl/>
+        </w:rPr>
+      </w:pPr>
+    </w:p>
+    <w:p>
+      <w:pPr>
+        <w:spacing w:after="0" w:line="240" w:lineRule="auto"/>
+        <w:ind w:right="720"/>
+        <w:rPr>
+          <w:rtl/>
+        </w:rPr>
+      </w:pPr>
+    </w:p>
+    <w:p>
+      <w:pPr>
+        <w:spacing w:after="0" w:line="240" w:lineRule="auto"/>
+        <w:ind w:right="720"/>
+        <w:rPr>
+          <w:rtl/>
+        </w:rPr>
+      </w:pPr>
+    </w:p>
+    <w:p>
+      <w:pPr>
+        <w:spacing w:after="0" w:line="240" w:lineRule="auto"/>
+        <w:ind w:right="720"/>
+        <w:rPr>
+          <w:rtl/>
+        </w:rPr>
+      </w:pPr>
+    </w:p>
+    <w:p>
+      <w:pPr>
+        <w:spacing w:after="0" w:line="240" w:lineRule="auto"/>
+        <w:ind w:right="720"/>
+        <w:rPr>
+          <w:rtl/>
+        </w:rPr>
+      </w:pPr>
+    </w:p>
+    <w:p>
+      <w:pPr>
+        <w:spacing w:after="0" w:line="240" w:lineRule="auto"/>
+        <w:ind w:right="720"/>
+        <w:rPr>
+          <w:rtl/>
+        </w:rPr>
+      </w:pPr>
+    </w:p>
+    <w:p>
+      <w:pPr>
+        <w:spacing w:after="0" w:line="240" w:lineRule="auto"/>
+        <w:ind w:right="720"/>
+        <w:rPr>
+          <w:rtl/>
+        </w:rPr>
+      </w:pPr>
+    </w:p>
+    <w:p>
+      <w:pPr>
+        <w:spacing w:after="0" w:line="240" w:lineRule="auto"/>
+        <w:ind w:right="720"/>
+        <w:rPr>
+          <w:rtl/>
+        </w:rPr>
+      </w:pPr>
+    </w:p>
+    <w:p>
+      <w:pPr>
+        <w:spacing w:after="0" w:line="240" w:lineRule="auto"/>
+        <w:ind w:right="720"/>
+        <w:rPr>
+          <w:rtl/>
+        </w:rPr>
+      </w:pPr>
+    </w:p>
+    <w:p>
+      <w:pPr>
+        <w:spacing w:after="0" w:line="240" w:lineRule="auto"/>
+        <w:ind w:right="720"/>
+        <w:rPr>
+          <w:rtl/>
+        </w:rPr>
+      </w:pPr>
+    </w:p>
+    <w:p>
+      <w:pPr>
+        <w:spacing w:after="0" w:line="240" w:lineRule="auto"/>
+        <w:ind w:right="720"/>
+        <w:rPr>
+          <w:rtl/>
+        </w:rPr>
+      </w:pPr>
+    </w:p>
+    <w:p>
+      <w:pPr>
+        <w:spacing w:after="0" w:line="240" w:lineRule="auto"/>
+        <w:ind w:right="720"/>
+        <w:rPr>
+          <w:rtl/>
+        </w:rPr>
+      </w:pPr>
+    </w:p>
+    <w:p>
+      <w:pPr>
+        <w:spacing w:after="0" w:line="240" w:lineRule="auto"/>
+        <w:ind w:right="720"/>
+        <w:rPr>
+          <w:rtl/>
+        </w:rPr>
+      </w:pPr>
+    </w:p>
+    <w:p>
+      <w:pPr>
+        <w:spacing w:after="0" w:line="240" w:lineRule="auto"/>
+        <w:ind w:right="720"/>
+        <w:rPr>
+          <w:rtl/>
+        </w:rPr>
+      </w:pPr>
+    </w:p>
+    <w:p>
+      <w:pPr>
+        <w:spacing w:after="0" w:line="240" w:lineRule="auto"/>
+        <w:ind w:right="720"/>
+        <w:rPr>
+          <w:rtl/>
+        </w:rPr>
+      </w:pPr>
+    </w:p>
+    <w:p>
+      <w:pPr>
+        <w:spacing w:after="0" w:line="240" w:lineRule="auto"/>
+        <w:ind w:right="720"/>
+        <w:rPr>
+          <w:rtl/>
+        </w:rPr>
+      </w:pPr>
+    </w:p>
+    <w:p>
+      <w:pPr>
+        <w:spacing w:after="0" w:line="240" w:lineRule="auto"/>
+        <w:ind w:right="720"/>
+        <w:rPr>
+          <w:rtl/>
+        </w:rPr>
+      </w:pPr>
+    </w:p>
+    <w:p>
+      <w:pPr>
+        <w:spacing w:after="0" w:line="240" w:lineRule="auto"/>
+        <w:ind w:right="720"/>
+        <w:rPr>
+          <w:rtl/>
+        </w:rPr>
+      </w:pPr>
+    </w:p>
+    <w:p>
+      <w:pPr>
+        <w:spacing w:after="0" w:line="240" w:lineRule="auto"/>
+        <w:ind w:right="720"/>
+        <w:rPr>
+          <w:rtl/>
+        </w:rPr>
+      </w:pPr>
+    </w:p>
+    <w:p>
+      <w:pPr>
+        <w:spacing w:after="0" w:line="240" w:lineRule="auto"/>
+        <w:ind w:right="720"/>
+        <w:rPr>
+          <w:rtl/>
+        </w:rPr>
+      </w:pPr>
+    </w:p>
+    <w:p>
+      <w:pPr>
+        <w:spacing w:after="0" w:line="240" w:lineRule="auto"/>
+        <w:ind w:right="720"/>
+        <w:rPr>
+          <w:rtl/>
+        </w:rPr>
+      </w:pPr>
+    </w:p>
+    <w:p>
+      <w:pPr>
+        <w:spacing w:after="0" w:line="240" w:lineRule="auto"/>
+        <w:ind w:right="720"/>
+        <w:rPr>
+          <w:rtl/>
+        </w:rPr>
+      </w:pPr>
+    </w:p>
+    <w:p>
+      <w:pPr>
+        <w:spacing w:after="0" w:line="240" w:lineRule="auto"/>
+        <w:ind w:right="720"/>
+        <w:rPr>
+          <w:rFonts w:hint="cs"/>
+          <w:rtl/>
+        </w:rPr>
       </w:pPr>
     </w:p>
     <w:p>
@@ -1636,6 +2467,501 @@
     </w:p>
     <w:p>
       <w:pPr>
+        <w:spacing w:after="0" w:line="240" w:lineRule="auto"/>
+        <w:ind w:right="720"/>
+        <w:rPr>
+          <w:rtl/>
+        </w:rPr>
+      </w:pPr>
+    </w:p>
+    <w:p>
+      <w:pPr>
+        <w:spacing w:after="0" w:line="240" w:lineRule="auto"/>
+        <w:ind w:right="720"/>
+        <w:rPr>
+          <w:rtl/>
+        </w:rPr>
+      </w:pPr>
+    </w:p>
+    <w:p>
+      <w:pPr>
+        <w:spacing w:after="0" w:line="240" w:lineRule="auto"/>
+        <w:ind w:right="720"/>
+        <w:rPr>
+          <w:rtl/>
+        </w:rPr>
+      </w:pPr>
+    </w:p>
+    <w:p>
+      <w:pPr>
+        <w:spacing w:after="0" w:line="240" w:lineRule="auto"/>
+        <w:ind w:right="720"/>
+        <w:rPr>
+          <w:rtl/>
+        </w:rPr>
+      </w:pPr>
+    </w:p>
+    <w:p>
+      <w:pPr>
+        <w:spacing w:after="0" w:line="240" w:lineRule="auto"/>
+        <w:ind w:right="720"/>
+        <w:rPr>
+          <w:rtl/>
+        </w:rPr>
+      </w:pPr>
+    </w:p>
+    <w:p>
+      <w:pPr>
+        <w:spacing w:after="0" w:line="240" w:lineRule="auto"/>
+        <w:ind w:right="720"/>
+        <w:rPr>
+          <w:rtl/>
+        </w:rPr>
+      </w:pPr>
+    </w:p>
+    <w:p>
+      <w:pPr>
+        <w:spacing w:after="0" w:line="240" w:lineRule="auto"/>
+        <w:ind w:right="720"/>
+        <w:rPr>
+          <w:rtl/>
+        </w:rPr>
+      </w:pPr>
+    </w:p>
+    <w:p>
+      <w:pPr>
+        <w:spacing w:after="0" w:line="240" w:lineRule="auto"/>
+        <w:ind w:right="720"/>
+        <w:rPr>
+          <w:rtl/>
+        </w:rPr>
+      </w:pPr>
+    </w:p>
+    <w:p>
+      <w:pPr>
+        <w:spacing w:after="0" w:line="240" w:lineRule="auto"/>
+        <w:ind w:right="720"/>
+        <w:rPr>
+          <w:rtl/>
+        </w:rPr>
+      </w:pPr>
+    </w:p>
+    <w:p>
+      <w:pPr>
+        <w:spacing w:after="0" w:line="240" w:lineRule="auto"/>
+        <w:ind w:right="720"/>
+        <w:rPr>
+          <w:rtl/>
+        </w:rPr>
+      </w:pPr>
+    </w:p>
+    <w:p>
+      <w:pPr>
+        <w:spacing w:after="0" w:line="240" w:lineRule="auto"/>
+        <w:ind w:right="720"/>
+        <w:rPr>
+          <w:rtl/>
+        </w:rPr>
+      </w:pPr>
+    </w:p>
+    <w:p>
+      <w:pPr>
+        <w:spacing w:after="0" w:line="240" w:lineRule="auto"/>
+        <w:ind w:right="720"/>
+        <w:rPr>
+          <w:rtl/>
+        </w:rPr>
+      </w:pPr>
+    </w:p>
+    <w:p>
+      <w:pPr>
+        <w:spacing w:after="0" w:line="240" w:lineRule="auto"/>
+        <w:ind w:right="720"/>
+        <w:rPr>
+          <w:rtl/>
+        </w:rPr>
+      </w:pPr>
+    </w:p>
+    <w:p>
+      <w:pPr>
+        <w:spacing w:after="0" w:line="240" w:lineRule="auto"/>
+        <w:ind w:right="720"/>
+        <w:rPr>
+          <w:rtl/>
+        </w:rPr>
+      </w:pPr>
+    </w:p>
+    <w:p>
+      <w:pPr>
+        <w:spacing w:after="0" w:line="240" w:lineRule="auto"/>
+        <w:ind w:right="720"/>
+        <w:rPr>
+          <w:rtl/>
+        </w:rPr>
+      </w:pPr>
+    </w:p>
+    <w:p>
+      <w:pPr>
+        <w:spacing w:after="0" w:line="240" w:lineRule="auto"/>
+        <w:ind w:right="720"/>
+        <w:rPr>
+          <w:rtl/>
+        </w:rPr>
+      </w:pPr>
+    </w:p>
+    <w:p>
+      <w:pPr>
+        <w:spacing w:after="0" w:line="240" w:lineRule="auto"/>
+        <w:ind w:right="720"/>
+        <w:rPr>
+          <w:rtl/>
+        </w:rPr>
+      </w:pPr>
+    </w:p>
+    <w:p>
+      <w:pPr>
+        <w:spacing w:after="0" w:line="240" w:lineRule="auto"/>
+        <w:ind w:right="720"/>
+        <w:rPr>
+          <w:rtl/>
+        </w:rPr>
+      </w:pPr>
+    </w:p>
+    <w:p>
+      <w:pPr>
+        <w:spacing w:after="0" w:line="240" w:lineRule="auto"/>
+        <w:ind w:right="720"/>
+        <w:rPr>
+          <w:rtl/>
+        </w:rPr>
+      </w:pPr>
+    </w:p>
+    <w:p>
+      <w:pPr>
+        <w:spacing w:after="0" w:line="240" w:lineRule="auto"/>
+        <w:ind w:right="720"/>
+        <w:rPr>
+          <w:rtl/>
+        </w:rPr>
+      </w:pPr>
+    </w:p>
+    <w:p>
+      <w:pPr>
+        <w:spacing w:after="0" w:line="240" w:lineRule="auto"/>
+        <w:ind w:right="720"/>
+        <w:rPr>
+          <w:rtl/>
+        </w:rPr>
+      </w:pPr>
+    </w:p>
+    <w:p>
+      <w:pPr>
+        <w:spacing w:after="0" w:line="240" w:lineRule="auto"/>
+        <w:ind w:right="720"/>
+        <w:rPr>
+          <w:rtl/>
+        </w:rPr>
+      </w:pPr>
+    </w:p>
+    <w:p>
+      <w:pPr>
+        <w:spacing w:after="0" w:line="240" w:lineRule="auto"/>
+        <w:ind w:right="720"/>
+        <w:rPr>
+          <w:rtl/>
+        </w:rPr>
+      </w:pPr>
+    </w:p>
+    <w:p>
+      <w:pPr>
+        <w:spacing w:after="0" w:line="240" w:lineRule="auto"/>
+        <w:ind w:right="720"/>
+        <w:rPr>
+          <w:rtl/>
+        </w:rPr>
+      </w:pPr>
+    </w:p>
+    <w:p>
+      <w:pPr>
+        <w:spacing w:after="0" w:line="240" w:lineRule="auto"/>
+        <w:ind w:right="720"/>
+        <w:rPr>
+          <w:rtl/>
+        </w:rPr>
+      </w:pPr>
+    </w:p>
+    <w:p>
+      <w:pPr>
+        <w:spacing w:after="0" w:line="240" w:lineRule="auto"/>
+        <w:ind w:right="720"/>
+        <w:rPr>
+          <w:rtl/>
+        </w:rPr>
+      </w:pPr>
+    </w:p>
+    <w:p>
+      <w:pPr>
+        <w:spacing w:after="0" w:line="240" w:lineRule="auto"/>
+        <w:ind w:right="720"/>
+        <w:rPr>
+          <w:rtl/>
+        </w:rPr>
+      </w:pPr>
+    </w:p>
+    <w:p>
+      <w:pPr>
+        <w:spacing w:after="0" w:line="240" w:lineRule="auto"/>
+        <w:ind w:right="720"/>
+        <w:rPr>
+          <w:rtl/>
+        </w:rPr>
+      </w:pPr>
+    </w:p>
+    <w:p>
+      <w:pPr>
+        <w:spacing w:after="0" w:line="240" w:lineRule="auto"/>
+        <w:ind w:right="720"/>
+        <w:rPr>
+          <w:rtl/>
+        </w:rPr>
+      </w:pPr>
+    </w:p>
+    <w:p>
+      <w:pPr>
+        <w:spacing w:after="0" w:line="240" w:lineRule="auto"/>
+        <w:ind w:right="720"/>
+        <w:rPr>
+          <w:rtl/>
+        </w:rPr>
+      </w:pPr>
+    </w:p>
+    <w:p>
+      <w:pPr>
+        <w:spacing w:after="0" w:line="240" w:lineRule="auto"/>
+        <w:ind w:right="720"/>
+        <w:rPr>
+          <w:rtl/>
+        </w:rPr>
+      </w:pPr>
+    </w:p>
+    <w:p>
+      <w:pPr>
+        <w:spacing w:after="0" w:line="240" w:lineRule="auto"/>
+        <w:ind w:right="720"/>
+        <w:rPr>
+          <w:rtl/>
+        </w:rPr>
+      </w:pPr>
+    </w:p>
+    <w:p>
+      <w:pPr>
+        <w:spacing w:after="0" w:line="240" w:lineRule="auto"/>
+        <w:ind w:right="720"/>
+        <w:rPr>
+          <w:rtl/>
+        </w:rPr>
+      </w:pPr>
+    </w:p>
+    <w:p>
+      <w:pPr>
+        <w:spacing w:after="0" w:line="240" w:lineRule="auto"/>
+        <w:ind w:right="720"/>
+        <w:rPr>
+          <w:rtl/>
+        </w:rPr>
+      </w:pPr>
+    </w:p>
+    <w:p>
+      <w:pPr>
+        <w:spacing w:after="0" w:line="240" w:lineRule="auto"/>
+        <w:ind w:right="720"/>
+        <w:rPr>
+          <w:rtl/>
+        </w:rPr>
+      </w:pPr>
+    </w:p>
+    <w:p>
+      <w:pPr>
+        <w:spacing w:after="0" w:line="240" w:lineRule="auto"/>
+        <w:ind w:right="720"/>
+        <w:rPr>
+          <w:rtl/>
+        </w:rPr>
+      </w:pPr>
+    </w:p>
+    <w:p>
+      <w:pPr>
+        <w:spacing w:after="0" w:line="240" w:lineRule="auto"/>
+        <w:ind w:right="720"/>
+        <w:rPr>
+          <w:rtl/>
+        </w:rPr>
+      </w:pPr>
+    </w:p>
+    <w:p>
+      <w:pPr>
+        <w:spacing w:after="0" w:line="240" w:lineRule="auto"/>
+        <w:ind w:right="720"/>
+        <w:rPr>
+          <w:rtl/>
+        </w:rPr>
+      </w:pPr>
+    </w:p>
+    <w:p>
+      <w:pPr>
+        <w:spacing w:after="0" w:line="240" w:lineRule="auto"/>
+        <w:ind w:right="720"/>
+        <w:rPr>
+          <w:rtl/>
+        </w:rPr>
+      </w:pPr>
+    </w:p>
+    <w:p>
+      <w:pPr>
+        <w:spacing w:after="0" w:line="240" w:lineRule="auto"/>
+        <w:ind w:right="720"/>
+        <w:rPr>
+          <w:rtl/>
+        </w:rPr>
+      </w:pPr>
+    </w:p>
+    <w:p>
+      <w:pPr>
+        <w:spacing w:after="0" w:line="240" w:lineRule="auto"/>
+        <w:ind w:right="720"/>
+        <w:rPr>
+          <w:rtl/>
+        </w:rPr>
+      </w:pPr>
+    </w:p>
+    <w:p>
+      <w:pPr>
+        <w:spacing w:after="0" w:line="240" w:lineRule="auto"/>
+        <w:ind w:right="720"/>
+        <w:rPr>
+          <w:rtl/>
+        </w:rPr>
+      </w:pPr>
+    </w:p>
+    <w:p>
+      <w:pPr>
+        <w:spacing w:after="0" w:line="240" w:lineRule="auto"/>
+        <w:ind w:right="720"/>
+        <w:rPr>
+          <w:rtl/>
+        </w:rPr>
+      </w:pPr>
+    </w:p>
+    <w:p>
+      <w:pPr>
+        <w:spacing w:after="0" w:line="240" w:lineRule="auto"/>
+        <w:ind w:right="720"/>
+        <w:rPr>
+          <w:rtl/>
+        </w:rPr>
+      </w:pPr>
+    </w:p>
+    <w:p>
+      <w:pPr>
+        <w:spacing w:after="0" w:line="240" w:lineRule="auto"/>
+        <w:ind w:right="720"/>
+        <w:rPr>
+          <w:rtl/>
+        </w:rPr>
+      </w:pPr>
+    </w:p>
+    <w:p>
+      <w:pPr>
+        <w:spacing w:after="0" w:line="240" w:lineRule="auto"/>
+        <w:ind w:right="720"/>
+        <w:rPr>
+          <w:rtl/>
+        </w:rPr>
+      </w:pPr>
+    </w:p>
+    <w:p>
+      <w:pPr>
+        <w:spacing w:after="0" w:line="240" w:lineRule="auto"/>
+        <w:ind w:right="720"/>
+        <w:rPr>
+          <w:rtl/>
+        </w:rPr>
+      </w:pPr>
+    </w:p>
+    <w:p>
+      <w:pPr>
+        <w:spacing w:after="0" w:line="240" w:lineRule="auto"/>
+        <w:ind w:right="720"/>
+        <w:rPr>
+          <w:rtl/>
+        </w:rPr>
+      </w:pPr>
+    </w:p>
+    <w:p>
+      <w:pPr>
+        <w:spacing w:after="0" w:line="240" w:lineRule="auto"/>
+        <w:ind w:right="720"/>
+        <w:rPr>
+          <w:rtl/>
+        </w:rPr>
+      </w:pPr>
+    </w:p>
+    <w:p>
+      <w:pPr>
+        <w:spacing w:after="0" w:line="240" w:lineRule="auto"/>
+        <w:ind w:right="720"/>
+        <w:rPr>
+          <w:rtl/>
+        </w:rPr>
+      </w:pPr>
+    </w:p>
+    <w:p>
+      <w:pPr>
+        <w:spacing w:after="0" w:line="240" w:lineRule="auto"/>
+        <w:ind w:right="720"/>
+        <w:rPr>
+          <w:rtl/>
+        </w:rPr>
+      </w:pPr>
+    </w:p>
+    <w:p>
+      <w:pPr>
+        <w:spacing w:after="0" w:line="240" w:lineRule="auto"/>
+        <w:ind w:right="720"/>
+        <w:rPr>
+          <w:rtl/>
+        </w:rPr>
+      </w:pPr>
+    </w:p>
+    <w:p>
+      <w:pPr>
+        <w:spacing w:after="0" w:line="240" w:lineRule="auto"/>
+        <w:ind w:right="720"/>
+        <w:rPr>
+          <w:rtl/>
+        </w:rPr>
+      </w:pPr>
+    </w:p>
+    <w:p>
+      <w:pPr>
+        <w:spacing w:after="0" w:line="240" w:lineRule="auto"/>
+        <w:ind w:right="720"/>
+        <w:rPr>
+          <w:rtl/>
+        </w:rPr>
+      </w:pPr>
+    </w:p>
+    <w:p>
+      <w:pPr>
+        <w:spacing w:after="0" w:line="240" w:lineRule="auto"/>
+        <w:ind w:right="720"/>
+        <w:rPr>
+          <w:rtl/>
+        </w:rPr>
+      </w:pPr>
+    </w:p>
+    <w:p>
+      <w:pPr>
         <w:numPr>
           <w:ilvl w:val="0"/>
           <w:numId w:val="1"/>
@@ -1716,6 +3042,223 @@
     </w:p>
     <w:p>
       <w:pPr>
+        <w:rPr>
+          <w:rtl/>
+        </w:rPr>
+      </w:pPr>
+    </w:p>
+    <w:p>
+      <w:pPr>
+        <w:rPr>
+          <w:rtl/>
+        </w:rPr>
+      </w:pPr>
+    </w:p>
+    <w:p>
+      <w:pPr>
+        <w:rPr>
+          <w:rtl/>
+        </w:rPr>
+      </w:pPr>
+    </w:p>
+    <w:p>
+      <w:pPr>
+        <w:rPr>
+          <w:rtl/>
+        </w:rPr>
+      </w:pPr>
+    </w:p>
+    <w:p>
+      <w:pPr>
+        <w:rPr>
+          <w:rtl/>
+        </w:rPr>
+      </w:pPr>
+    </w:p>
+    <w:p>
+      <w:pPr>
+        <w:rPr>
+          <w:rtl/>
+        </w:rPr>
+      </w:pPr>
+    </w:p>
+    <w:p>
+      <w:pPr>
+        <w:rPr>
+          <w:rtl/>
+        </w:rPr>
+      </w:pPr>
+    </w:p>
+    <w:p>
+      <w:pPr>
+        <w:rPr>
+          <w:rtl/>
+        </w:rPr>
+      </w:pPr>
+    </w:p>
+    <w:p>
+      <w:pPr>
+        <w:rPr>
+          <w:rtl/>
+        </w:rPr>
+      </w:pPr>
+    </w:p>
+    <w:p>
+      <w:pPr>
+        <w:rPr>
+          <w:rtl/>
+        </w:rPr>
+      </w:pPr>
+    </w:p>
+    <w:p>
+      <w:pPr>
+        <w:rPr>
+          <w:rtl/>
+        </w:rPr>
+      </w:pPr>
+    </w:p>
+    <w:p>
+      <w:pPr>
+        <w:rPr>
+          <w:rtl/>
+        </w:rPr>
+      </w:pPr>
+    </w:p>
+    <w:p>
+      <w:pPr>
+        <w:rPr>
+          <w:rtl/>
+        </w:rPr>
+      </w:pPr>
+    </w:p>
+    <w:p>
+      <w:pPr>
+        <w:rPr>
+          <w:rtl/>
+        </w:rPr>
+      </w:pPr>
+    </w:p>
+    <w:p>
+      <w:pPr>
+        <w:rPr>
+          <w:rtl/>
+        </w:rPr>
+      </w:pPr>
+    </w:p>
+    <w:p>
+      <w:pPr>
+        <w:rPr>
+          <w:rtl/>
+        </w:rPr>
+      </w:pPr>
+    </w:p>
+    <w:p>
+      <w:pPr>
+        <w:rPr>
+          <w:rtl/>
+        </w:rPr>
+      </w:pPr>
+    </w:p>
+    <w:p>
+      <w:pPr>
+        <w:rPr>
+          <w:rtl/>
+        </w:rPr>
+      </w:pPr>
+    </w:p>
+    <w:p>
+      <w:pPr>
+        <w:rPr>
+          <w:rtl/>
+        </w:rPr>
+      </w:pPr>
+    </w:p>
+    <w:p>
+      <w:pPr>
+        <w:rPr>
+          <w:rtl/>
+        </w:rPr>
+      </w:pPr>
+    </w:p>
+    <w:p>
+      <w:pPr>
+        <w:rPr>
+          <w:rtl/>
+        </w:rPr>
+      </w:pPr>
+    </w:p>
+    <w:p>
+      <w:pPr>
+        <w:rPr>
+          <w:rtl/>
+        </w:rPr>
+      </w:pPr>
+    </w:p>
+    <w:p>
+      <w:pPr>
+        <w:rPr>
+          <w:rtl/>
+        </w:rPr>
+      </w:pPr>
+    </w:p>
+    <w:p>
+      <w:pPr>
+        <w:rPr>
+          <w:rtl/>
+        </w:rPr>
+      </w:pPr>
+    </w:p>
+    <w:p>
+      <w:pPr>
+        <w:rPr>
+          <w:rtl/>
+        </w:rPr>
+      </w:pPr>
+    </w:p>
+    <w:p>
+      <w:pPr>
+        <w:rPr>
+          <w:rtl/>
+        </w:rPr>
+      </w:pPr>
+    </w:p>
+    <w:p>
+      <w:pPr>
+        <w:rPr>
+          <w:rtl/>
+        </w:rPr>
+      </w:pPr>
+    </w:p>
+    <w:p>
+      <w:pPr>
+        <w:rPr>
+          <w:rtl/>
+        </w:rPr>
+      </w:pPr>
+    </w:p>
+    <w:p>
+      <w:pPr>
+        <w:rPr>
+          <w:rtl/>
+        </w:rPr>
+      </w:pPr>
+    </w:p>
+    <w:p>
+      <w:pPr>
+        <w:rPr>
+          <w:rtl/>
+        </w:rPr>
+      </w:pPr>
+    </w:p>
+    <w:p>
+      <w:pPr>
+        <w:rPr>
+          <w:rtl/>
+        </w:rPr>
+      </w:pPr>
+    </w:p>
+    <w:p>
+      <w:pPr>
         <w:pStyle w:val="Heading3"/>
         <w:rPr>
           <w:rtl/>
@@ -1726,6 +3269,7 @@
           <w:rFonts w:hint="cs"/>
           <w:rtl/>
         </w:rPr>
+        <w:lastRenderedPageBreak/>
         <w:t xml:space="preserve">תבנית מס' 3 </w:t>
       </w:r>
       <w:r>
@@ -5289,7 +6833,7 @@
 </file>
 
 <file path=customXml/itemProps2.xml><?xml version="1.0" encoding="utf-8"?>
-<ds:datastoreItem xmlns:ds="http://schemas.openxmlformats.org/officeDocument/2006/customXml" ds:itemID="{1D9F5457-71A5-4840-AF6A-1C9D53E81545}">
+<ds:datastoreItem xmlns:ds="http://schemas.openxmlformats.org/officeDocument/2006/customXml" ds:itemID="{5EE09B4C-24F7-42D2-ABC5-D15D113BE5F1}">
   <ds:schemaRefs>
     <ds:schemaRef ds:uri="http://schemas.openxmlformats.org/officeDocument/2006/bibliography"/>
   </ds:schemaRefs>

</xml_diff>

<commit_message>
adding sequence diagram and class diagram for observer pattern
</commit_message>
<xml_diff>
--- a/C18 Ex03 Abraham 305758880 Sahar 308235407/C18 Ex03 Abraham 305758880 Sahar 308235407.docx
+++ b/C18 Ex03 Abraham 305758880 Sahar 308235407/C18 Ex03 Abraham 305758880 Sahar 308235407.docx
@@ -808,7 +808,7 @@
           <w:noProof/>
         </w:rPr>
         <w:drawing>
-          <wp:anchor distT="0" distB="0" distL="114300" distR="114300" simplePos="0" relativeHeight="251658240" behindDoc="0" locked="0" layoutInCell="1" allowOverlap="1">
+          <wp:anchor distT="0" distB="0" distL="114300" distR="114300" simplePos="0" relativeHeight="251655680" behindDoc="0" locked="0" layoutInCell="1" allowOverlap="1">
             <wp:simplePos x="0" y="0"/>
             <wp:positionH relativeFrom="column">
               <wp:posOffset>-838835</wp:posOffset>
@@ -1093,7 +1093,7 @@
           <w:noProof/>
         </w:rPr>
         <w:drawing>
-          <wp:anchor distT="0" distB="0" distL="114300" distR="114300" simplePos="0" relativeHeight="251662336" behindDoc="0" locked="0" layoutInCell="1" allowOverlap="1">
+          <wp:anchor distT="0" distB="0" distL="114300" distR="114300" simplePos="0" relativeHeight="251660800" behindDoc="0" locked="0" layoutInCell="1" allowOverlap="1">
             <wp:simplePos x="0" y="0"/>
             <wp:positionH relativeFrom="column">
               <wp:posOffset>-843076</wp:posOffset>
@@ -1679,8 +1679,6 @@
         </w:rPr>
         <w:t xml:space="preserve"> הנכון לשימוש.</w:t>
       </w:r>
-      <w:bookmarkStart w:id="0" w:name="_GoBack"/>
-      <w:bookmarkEnd w:id="0"/>
       <w:r>
         <w:rPr>
           <w:rtl/>
@@ -2440,264 +2438,64 @@
       </w:pPr>
       <w:r>
         <w:rPr>
-          <w:rFonts w:hint="cs"/>
-          <w:rtl/>
-        </w:rPr>
-        <w:t>[</w:t>
-      </w:r>
-      <w:r>
-        <w:t>sequence diagram</w:t>
-      </w:r>
-      <w:r>
-        <w:rPr>
-          <w:rFonts w:hint="cs"/>
-          <w:rtl/>
-        </w:rPr>
-        <w:t xml:space="preserve"> שמציגה את התהליך שקשור לתבנית והאינטראקציה בין המחלקות]</w:t>
-      </w:r>
-    </w:p>
-    <w:p>
-      <w:pPr>
-        <w:spacing w:after="0" w:line="240" w:lineRule="auto"/>
-        <w:ind w:right="720"/>
-        <w:rPr>
-          <w:rtl/>
-        </w:rPr>
-      </w:pPr>
-    </w:p>
-    <w:p>
-      <w:pPr>
-        <w:spacing w:after="0" w:line="240" w:lineRule="auto"/>
-        <w:ind w:right="720"/>
-        <w:rPr>
-          <w:rtl/>
-        </w:rPr>
-      </w:pPr>
-    </w:p>
-    <w:p>
-      <w:pPr>
-        <w:spacing w:after="0" w:line="240" w:lineRule="auto"/>
-        <w:ind w:right="720"/>
-        <w:rPr>
-          <w:rtl/>
-        </w:rPr>
-      </w:pPr>
-    </w:p>
-    <w:p>
-      <w:pPr>
-        <w:spacing w:after="0" w:line="240" w:lineRule="auto"/>
-        <w:ind w:right="720"/>
-        <w:rPr>
-          <w:rtl/>
-        </w:rPr>
-      </w:pPr>
-    </w:p>
-    <w:p>
-      <w:pPr>
-        <w:spacing w:after="0" w:line="240" w:lineRule="auto"/>
-        <w:ind w:right="720"/>
-        <w:rPr>
-          <w:rtl/>
-        </w:rPr>
-      </w:pPr>
-    </w:p>
-    <w:p>
-      <w:pPr>
-        <w:spacing w:after="0" w:line="240" w:lineRule="auto"/>
-        <w:ind w:right="720"/>
-        <w:rPr>
-          <w:rtl/>
-        </w:rPr>
-      </w:pPr>
-    </w:p>
-    <w:p>
-      <w:pPr>
-        <w:spacing w:after="0" w:line="240" w:lineRule="auto"/>
-        <w:ind w:right="720"/>
-        <w:rPr>
-          <w:rtl/>
-        </w:rPr>
-      </w:pPr>
-    </w:p>
-    <w:p>
-      <w:pPr>
-        <w:spacing w:after="0" w:line="240" w:lineRule="auto"/>
-        <w:ind w:right="720"/>
-        <w:rPr>
-          <w:rtl/>
-        </w:rPr>
-      </w:pPr>
-    </w:p>
-    <w:p>
-      <w:pPr>
-        <w:spacing w:after="0" w:line="240" w:lineRule="auto"/>
-        <w:ind w:right="720"/>
-        <w:rPr>
-          <w:rtl/>
-        </w:rPr>
-      </w:pPr>
-    </w:p>
-    <w:p>
-      <w:pPr>
-        <w:spacing w:after="0" w:line="240" w:lineRule="auto"/>
-        <w:ind w:right="720"/>
-        <w:rPr>
-          <w:rtl/>
-        </w:rPr>
-      </w:pPr>
-    </w:p>
-    <w:p>
-      <w:pPr>
-        <w:spacing w:after="0" w:line="240" w:lineRule="auto"/>
-        <w:ind w:right="720"/>
-        <w:rPr>
-          <w:rtl/>
-        </w:rPr>
-      </w:pPr>
-    </w:p>
-    <w:p>
-      <w:pPr>
-        <w:spacing w:after="0" w:line="240" w:lineRule="auto"/>
-        <w:ind w:right="720"/>
-        <w:rPr>
-          <w:rtl/>
-        </w:rPr>
-      </w:pPr>
-    </w:p>
-    <w:p>
-      <w:pPr>
-        <w:spacing w:after="0" w:line="240" w:lineRule="auto"/>
-        <w:ind w:right="720"/>
-        <w:rPr>
-          <w:rtl/>
-        </w:rPr>
-      </w:pPr>
-    </w:p>
-    <w:p>
-      <w:pPr>
-        <w:spacing w:after="0" w:line="240" w:lineRule="auto"/>
-        <w:ind w:right="720"/>
-        <w:rPr>
-          <w:rtl/>
-        </w:rPr>
-      </w:pPr>
-    </w:p>
-    <w:p>
-      <w:pPr>
-        <w:spacing w:after="0" w:line="240" w:lineRule="auto"/>
-        <w:ind w:right="720"/>
-        <w:rPr>
-          <w:rtl/>
-        </w:rPr>
-      </w:pPr>
-    </w:p>
-    <w:p>
-      <w:pPr>
-        <w:spacing w:after="0" w:line="240" w:lineRule="auto"/>
-        <w:ind w:right="720"/>
-        <w:rPr>
-          <w:rtl/>
-        </w:rPr>
-      </w:pPr>
-    </w:p>
-    <w:p>
-      <w:pPr>
-        <w:spacing w:after="0" w:line="240" w:lineRule="auto"/>
-        <w:ind w:right="720"/>
-        <w:rPr>
-          <w:rtl/>
-        </w:rPr>
-      </w:pPr>
-    </w:p>
-    <w:p>
-      <w:pPr>
-        <w:spacing w:after="0" w:line="240" w:lineRule="auto"/>
-        <w:ind w:right="720"/>
-        <w:rPr>
-          <w:rtl/>
-        </w:rPr>
-      </w:pPr>
-    </w:p>
-    <w:p>
-      <w:pPr>
-        <w:spacing w:after="0" w:line="240" w:lineRule="auto"/>
-        <w:ind w:right="720"/>
-        <w:rPr>
-          <w:rtl/>
-        </w:rPr>
-      </w:pPr>
-    </w:p>
-    <w:p>
-      <w:pPr>
-        <w:spacing w:after="0" w:line="240" w:lineRule="auto"/>
-        <w:ind w:right="720"/>
-        <w:rPr>
-          <w:rtl/>
-        </w:rPr>
-      </w:pPr>
-    </w:p>
-    <w:p>
-      <w:pPr>
-        <w:spacing w:after="0" w:line="240" w:lineRule="auto"/>
-        <w:ind w:right="720"/>
-        <w:rPr>
-          <w:rtl/>
-        </w:rPr>
-      </w:pPr>
-    </w:p>
-    <w:p>
-      <w:pPr>
-        <w:spacing w:after="0" w:line="240" w:lineRule="auto"/>
-        <w:ind w:right="720"/>
-        <w:rPr>
-          <w:rtl/>
-        </w:rPr>
-      </w:pPr>
-    </w:p>
-    <w:p>
-      <w:pPr>
-        <w:spacing w:after="0" w:line="240" w:lineRule="auto"/>
-        <w:ind w:right="720"/>
-        <w:rPr>
-          <w:rtl/>
-        </w:rPr>
-      </w:pPr>
-    </w:p>
-    <w:p>
-      <w:pPr>
-        <w:spacing w:after="0" w:line="240" w:lineRule="auto"/>
-        <w:ind w:right="720"/>
-        <w:rPr>
-          <w:rtl/>
-        </w:rPr>
-      </w:pPr>
-    </w:p>
-    <w:p>
-      <w:pPr>
-        <w:spacing w:after="0" w:line="240" w:lineRule="auto"/>
-        <w:ind w:right="720"/>
-        <w:rPr>
-          <w:rtl/>
-        </w:rPr>
-      </w:pPr>
-    </w:p>
-    <w:p>
-      <w:pPr>
-        <w:spacing w:after="0" w:line="240" w:lineRule="auto"/>
-        <w:ind w:right="720"/>
-        <w:rPr>
-          <w:rtl/>
-        </w:rPr>
-      </w:pPr>
-    </w:p>
-    <w:p>
-      <w:pPr>
-        <w:spacing w:after="0" w:line="240" w:lineRule="auto"/>
-        <w:ind w:right="720"/>
-        <w:rPr>
-          <w:rtl/>
-        </w:rPr>
-      </w:pPr>
+          <w:noProof/>
+        </w:rPr>
+        <w:drawing>
+          <wp:anchor distT="0" distB="0" distL="114300" distR="114300" simplePos="0" relativeHeight="251662848" behindDoc="0" locked="0" layoutInCell="1" allowOverlap="1" wp14:anchorId="59C95753">
+            <wp:simplePos x="0" y="0"/>
+            <wp:positionH relativeFrom="column">
+              <wp:posOffset>-1040587</wp:posOffset>
+            </wp:positionH>
+            <wp:positionV relativeFrom="paragraph">
+              <wp:posOffset>242520</wp:posOffset>
+            </wp:positionV>
+            <wp:extent cx="7371715" cy="4081780"/>
+            <wp:effectExtent l="0" t="0" r="635" b="0"/>
+            <wp:wrapSquare wrapText="bothSides"/>
+            <wp:docPr id="9" name="Picture 9"/>
+            <wp:cNvGraphicFramePr>
+              <a:graphicFrameLocks xmlns:a="http://schemas.openxmlformats.org/drawingml/2006/main" noChangeAspect="1"/>
+            </wp:cNvGraphicFramePr>
+            <a:graphic xmlns:a="http://schemas.openxmlformats.org/drawingml/2006/main">
+              <a:graphicData uri="http://schemas.openxmlformats.org/drawingml/2006/picture">
+                <pic:pic xmlns:pic="http://schemas.openxmlformats.org/drawingml/2006/picture">
+                  <pic:nvPicPr>
+                    <pic:cNvPr id="1" name=""/>
+                    <pic:cNvPicPr/>
+                  </pic:nvPicPr>
+                  <pic:blipFill>
+                    <a:blip r:embed="rId11">
+                      <a:extLst>
+                        <a:ext uri="{28A0092B-C50C-407E-A947-70E740481C1C}">
+                          <a14:useLocalDpi xmlns:a14="http://schemas.microsoft.com/office/drawing/2010/main" val="0"/>
+                        </a:ext>
+                      </a:extLst>
+                    </a:blip>
+                    <a:stretch>
+                      <a:fillRect/>
+                    </a:stretch>
+                  </pic:blipFill>
+                  <pic:spPr>
+                    <a:xfrm>
+                      <a:off x="0" y="0"/>
+                      <a:ext cx="7371715" cy="4081780"/>
+                    </a:xfrm>
+                    <a:prstGeom prst="rect">
+                      <a:avLst/>
+                    </a:prstGeom>
+                  </pic:spPr>
+                </pic:pic>
+              </a:graphicData>
+            </a:graphic>
+            <wp14:sizeRelH relativeFrom="margin">
+              <wp14:pctWidth>0</wp14:pctWidth>
+            </wp14:sizeRelH>
+            <wp14:sizeRelV relativeFrom="margin">
+              <wp14:pctHeight>0</wp14:pctHeight>
+            </wp14:sizeRelV>
+          </wp:anchor>
+        </w:drawing>
+      </w:r>
     </w:p>
     <w:p>
       <w:pPr>
@@ -2969,6 +2767,67 @@
         <w:spacing w:after="0" w:line="240" w:lineRule="auto"/>
       </w:pPr>
       <w:r>
+        <w:rPr>
+          <w:noProof/>
+        </w:rPr>
+        <w:lastRenderedPageBreak/>
+        <w:drawing>
+          <wp:anchor distT="0" distB="0" distL="114300" distR="114300" simplePos="0" relativeHeight="251663872" behindDoc="0" locked="0" layoutInCell="1" allowOverlap="1" wp14:anchorId="66B7E4BC">
+            <wp:simplePos x="0" y="0"/>
+            <wp:positionH relativeFrom="column">
+              <wp:posOffset>-934161</wp:posOffset>
+            </wp:positionH>
+            <wp:positionV relativeFrom="paragraph">
+              <wp:posOffset>340233</wp:posOffset>
+            </wp:positionV>
+            <wp:extent cx="7115175" cy="2896870"/>
+            <wp:effectExtent l="0" t="0" r="9525" b="0"/>
+            <wp:wrapSquare wrapText="bothSides"/>
+            <wp:docPr id="10" name="Picture 10"/>
+            <wp:cNvGraphicFramePr>
+              <a:graphicFrameLocks xmlns:a="http://schemas.openxmlformats.org/drawingml/2006/main" noChangeAspect="1"/>
+            </wp:cNvGraphicFramePr>
+            <a:graphic xmlns:a="http://schemas.openxmlformats.org/drawingml/2006/main">
+              <a:graphicData uri="http://schemas.openxmlformats.org/drawingml/2006/picture">
+                <pic:pic xmlns:pic="http://schemas.openxmlformats.org/drawingml/2006/picture">
+                  <pic:nvPicPr>
+                    <pic:cNvPr id="1" name=""/>
+                    <pic:cNvPicPr/>
+                  </pic:nvPicPr>
+                  <pic:blipFill>
+                    <a:blip r:embed="rId12">
+                      <a:extLst>
+                        <a:ext uri="{28A0092B-C50C-407E-A947-70E740481C1C}">
+                          <a14:useLocalDpi xmlns:a14="http://schemas.microsoft.com/office/drawing/2010/main" val="0"/>
+                        </a:ext>
+                      </a:extLst>
+                    </a:blip>
+                    <a:stretch>
+                      <a:fillRect/>
+                    </a:stretch>
+                  </pic:blipFill>
+                  <pic:spPr>
+                    <a:xfrm>
+                      <a:off x="0" y="0"/>
+                      <a:ext cx="7115175" cy="2896870"/>
+                    </a:xfrm>
+                    <a:prstGeom prst="rect">
+                      <a:avLst/>
+                    </a:prstGeom>
+                  </pic:spPr>
+                </pic:pic>
+              </a:graphicData>
+            </a:graphic>
+            <wp14:sizeRelH relativeFrom="margin">
+              <wp14:pctWidth>0</wp14:pctWidth>
+            </wp14:sizeRelH>
+            <wp14:sizeRelV relativeFrom="margin">
+              <wp14:pctHeight>0</wp14:pctHeight>
+            </wp14:sizeRelV>
+          </wp:anchor>
+        </w:drawing>
+      </w:r>
+      <w:r>
         <w:t>Class Diagram</w:t>
       </w:r>
       <w:r>
@@ -2985,277 +2844,227 @@
           <w:rtl/>
         </w:rPr>
       </w:pPr>
-      <w:r>
-        <w:rPr>
-          <w:rFonts w:hint="cs"/>
-          <w:rtl/>
-        </w:rPr>
-        <w:t>[</w:t>
-      </w:r>
-      <w:r>
-        <w:t>class diagram</w:t>
-      </w:r>
-      <w:r>
-        <w:rPr>
-          <w:rFonts w:hint="cs"/>
-          <w:rtl/>
-        </w:rPr>
-        <w:t xml:space="preserve"> שמתארת את המחלקות שלכם שמעורבות בתבנית (תיאור מלא שכולל </w:t>
-      </w:r>
-      <w:r>
-        <w:t>Properties</w:t>
-      </w:r>
-      <w:r>
-        <w:rPr>
-          <w:rFonts w:hint="cs"/>
-          <w:rtl/>
-        </w:rPr>
-        <w:t xml:space="preserve"> ו- </w:t>
-      </w:r>
-      <w:r>
-        <w:t>Methods</w:t>
-      </w:r>
-      <w:r>
-        <w:rPr>
-          <w:rFonts w:hint="cs"/>
-          <w:rtl/>
-        </w:rPr>
-        <w:t>) והיחסים ביניהם (תאור מלא עבור כל יחס כפי שלמדנו בכיתה). עבור כל מחלקה שלכם, כיתבו מי המקבילה שלה (אם יש כזו) בתבנית (</w:t>
-      </w:r>
-      <w:r>
-        <w:t>Pattern</w:t>
-      </w:r>
-      <w:r>
-        <w:rPr>
-          <w:rFonts w:hint="cs"/>
-          <w:rtl/>
-        </w:rPr>
-        <w:t>) שבחרתם</w:t>
-      </w:r>
-    </w:p>
-    <w:p>
-      <w:pPr>
-        <w:rPr>
-          <w:rtl/>
-        </w:rPr>
-      </w:pPr>
-    </w:p>
-    <w:p>
-      <w:pPr>
-        <w:rPr>
-          <w:rtl/>
-        </w:rPr>
-      </w:pPr>
-    </w:p>
-    <w:p>
-      <w:pPr>
-        <w:rPr>
-          <w:rtl/>
-        </w:rPr>
-      </w:pPr>
-    </w:p>
-    <w:p>
-      <w:pPr>
-        <w:rPr>
-          <w:rtl/>
-        </w:rPr>
-      </w:pPr>
-    </w:p>
-    <w:p>
-      <w:pPr>
-        <w:rPr>
-          <w:rtl/>
-        </w:rPr>
-      </w:pPr>
-    </w:p>
-    <w:p>
-      <w:pPr>
-        <w:rPr>
-          <w:rtl/>
-        </w:rPr>
-      </w:pPr>
-    </w:p>
-    <w:p>
-      <w:pPr>
-        <w:rPr>
-          <w:rtl/>
-        </w:rPr>
-      </w:pPr>
-    </w:p>
-    <w:p>
-      <w:pPr>
-        <w:rPr>
-          <w:rtl/>
-        </w:rPr>
-      </w:pPr>
-    </w:p>
-    <w:p>
-      <w:pPr>
-        <w:rPr>
-          <w:rtl/>
-        </w:rPr>
-      </w:pPr>
-    </w:p>
-    <w:p>
-      <w:pPr>
-        <w:rPr>
-          <w:rtl/>
-        </w:rPr>
-      </w:pPr>
-    </w:p>
-    <w:p>
-      <w:pPr>
-        <w:rPr>
-          <w:rtl/>
-        </w:rPr>
-      </w:pPr>
-    </w:p>
-    <w:p>
-      <w:pPr>
-        <w:rPr>
-          <w:rtl/>
-        </w:rPr>
-      </w:pPr>
-    </w:p>
-    <w:p>
-      <w:pPr>
-        <w:rPr>
-          <w:rtl/>
-        </w:rPr>
-      </w:pPr>
-    </w:p>
-    <w:p>
-      <w:pPr>
-        <w:rPr>
-          <w:rtl/>
-        </w:rPr>
-      </w:pPr>
-    </w:p>
-    <w:p>
-      <w:pPr>
-        <w:rPr>
-          <w:rtl/>
-        </w:rPr>
-      </w:pPr>
-    </w:p>
-    <w:p>
-      <w:pPr>
-        <w:rPr>
-          <w:rtl/>
-        </w:rPr>
-      </w:pPr>
-    </w:p>
-    <w:p>
-      <w:pPr>
-        <w:rPr>
-          <w:rtl/>
-        </w:rPr>
-      </w:pPr>
-    </w:p>
-    <w:p>
-      <w:pPr>
-        <w:rPr>
-          <w:rtl/>
-        </w:rPr>
-      </w:pPr>
-    </w:p>
-    <w:p>
-      <w:pPr>
-        <w:rPr>
-          <w:rtl/>
-        </w:rPr>
-      </w:pPr>
-    </w:p>
-    <w:p>
-      <w:pPr>
-        <w:rPr>
-          <w:rtl/>
-        </w:rPr>
-      </w:pPr>
-    </w:p>
-    <w:p>
-      <w:pPr>
-        <w:rPr>
-          <w:rtl/>
-        </w:rPr>
-      </w:pPr>
-    </w:p>
-    <w:p>
-      <w:pPr>
-        <w:rPr>
-          <w:rtl/>
-        </w:rPr>
-      </w:pPr>
-    </w:p>
-    <w:p>
-      <w:pPr>
-        <w:rPr>
-          <w:rtl/>
-        </w:rPr>
-      </w:pPr>
-    </w:p>
-    <w:p>
-      <w:pPr>
-        <w:rPr>
-          <w:rtl/>
-        </w:rPr>
-      </w:pPr>
-    </w:p>
-    <w:p>
-      <w:pPr>
-        <w:rPr>
-          <w:rtl/>
-        </w:rPr>
-      </w:pPr>
-    </w:p>
-    <w:p>
-      <w:pPr>
-        <w:rPr>
-          <w:rtl/>
-        </w:rPr>
-      </w:pPr>
-    </w:p>
-    <w:p>
-      <w:pPr>
-        <w:rPr>
-          <w:rtl/>
-        </w:rPr>
-      </w:pPr>
-    </w:p>
-    <w:p>
-      <w:pPr>
-        <w:rPr>
-          <w:rtl/>
-        </w:rPr>
-      </w:pPr>
-    </w:p>
-    <w:p>
-      <w:pPr>
-        <w:rPr>
-          <w:rtl/>
-        </w:rPr>
-      </w:pPr>
-    </w:p>
-    <w:p>
-      <w:pPr>
-        <w:rPr>
-          <w:rtl/>
-        </w:rPr>
-      </w:pPr>
-    </w:p>
-    <w:p>
-      <w:pPr>
-        <w:rPr>
-          <w:rtl/>
-        </w:rPr>
-      </w:pPr>
-    </w:p>
-    <w:p>
-      <w:pPr>
-        <w:rPr>
-          <w:rtl/>
-        </w:rPr>
-      </w:pPr>
+    </w:p>
+    <w:p>
+      <w:pPr>
+        <w:rPr>
+          <w:rFonts w:hint="cs"/>
+          <w:rtl/>
+        </w:rPr>
+      </w:pPr>
+      <w:r>
+        <w:rPr>
+          <w:rFonts w:hint="cs"/>
+          <w:rtl/>
+        </w:rPr>
+        <w:t xml:space="preserve">המחלה </w:t>
+      </w:r>
+      <w:proofErr w:type="spellStart"/>
+      <w:r>
+        <w:t>FacebookPostControl</w:t>
+      </w:r>
+      <w:proofErr w:type="spellEnd"/>
+      <w:r>
+        <w:rPr>
+          <w:rFonts w:hint="cs"/>
+          <w:rtl/>
+        </w:rPr>
+        <w:t xml:space="preserve"> משמשת בתור ה </w:t>
+      </w:r>
+      <w:r>
+        <w:t>subject</w:t>
+      </w:r>
+      <w:r>
+        <w:rPr>
+          <w:rFonts w:hint="cs"/>
+          <w:rtl/>
+        </w:rPr>
+        <w:t>.</w:t>
+      </w:r>
+      <w:r>
+        <w:rPr>
+          <w:rtl/>
+        </w:rPr>
+        <w:br/>
+      </w:r>
+      <w:r>
+        <w:rPr>
+          <w:rFonts w:hint="cs"/>
+          <w:rtl/>
+        </w:rPr>
+        <w:t xml:space="preserve">המחלקה </w:t>
+      </w:r>
+      <w:proofErr w:type="spellStart"/>
+      <w:r>
+        <w:t>SmartPosPage</w:t>
+      </w:r>
+      <w:proofErr w:type="spellEnd"/>
+      <w:r>
+        <w:rPr>
+          <w:rFonts w:hint="cs"/>
+          <w:rtl/>
+        </w:rPr>
+        <w:t xml:space="preserve"> משמשת בתור ה </w:t>
+      </w:r>
+      <w:r>
+        <w:t>observer</w:t>
+      </w:r>
+      <w:r>
+        <w:rPr>
+          <w:rFonts w:hint="cs"/>
+          <w:rtl/>
+        </w:rPr>
+        <w:t>.</w:t>
+      </w:r>
+    </w:p>
+    <w:p>
+      <w:pPr>
+        <w:rPr>
+          <w:rtl/>
+        </w:rPr>
+      </w:pPr>
+    </w:p>
+    <w:p>
+      <w:pPr>
+        <w:rPr>
+          <w:rtl/>
+        </w:rPr>
+      </w:pPr>
+    </w:p>
+    <w:p>
+      <w:pPr>
+        <w:rPr>
+          <w:rtl/>
+        </w:rPr>
+      </w:pPr>
+    </w:p>
+    <w:p>
+      <w:pPr>
+        <w:rPr>
+          <w:rtl/>
+        </w:rPr>
+      </w:pPr>
+    </w:p>
+    <w:p>
+      <w:pPr>
+        <w:rPr>
+          <w:rtl/>
+        </w:rPr>
+      </w:pPr>
+    </w:p>
+    <w:p>
+      <w:pPr>
+        <w:rPr>
+          <w:rtl/>
+        </w:rPr>
+      </w:pPr>
+    </w:p>
+    <w:p>
+      <w:pPr>
+        <w:rPr>
+          <w:rtl/>
+        </w:rPr>
+      </w:pPr>
+    </w:p>
+    <w:p>
+      <w:pPr>
+        <w:rPr>
+          <w:rtl/>
+        </w:rPr>
+      </w:pPr>
+    </w:p>
+    <w:p>
+      <w:pPr>
+        <w:rPr>
+          <w:rtl/>
+        </w:rPr>
+      </w:pPr>
+    </w:p>
+    <w:p>
+      <w:pPr>
+        <w:rPr>
+          <w:rtl/>
+        </w:rPr>
+      </w:pPr>
+    </w:p>
+    <w:p>
+      <w:pPr>
+        <w:rPr>
+          <w:rtl/>
+        </w:rPr>
+      </w:pPr>
+    </w:p>
+    <w:p>
+      <w:pPr>
+        <w:rPr>
+          <w:rtl/>
+        </w:rPr>
+      </w:pPr>
+    </w:p>
+    <w:p>
+      <w:pPr>
+        <w:rPr>
+          <w:rtl/>
+        </w:rPr>
+      </w:pPr>
+    </w:p>
+    <w:p>
+      <w:pPr>
+        <w:rPr>
+          <w:rtl/>
+        </w:rPr>
+      </w:pPr>
+    </w:p>
+    <w:p>
+      <w:pPr>
+        <w:rPr>
+          <w:rtl/>
+        </w:rPr>
+      </w:pPr>
+    </w:p>
+    <w:p>
+      <w:pPr>
+        <w:rPr>
+          <w:rtl/>
+        </w:rPr>
+      </w:pPr>
+    </w:p>
+    <w:p>
+      <w:pPr>
+        <w:rPr>
+          <w:rtl/>
+        </w:rPr>
+      </w:pPr>
+    </w:p>
+    <w:p>
+      <w:pPr>
+        <w:rPr>
+          <w:rtl/>
+        </w:rPr>
+      </w:pPr>
+    </w:p>
+    <w:p>
+      <w:pPr>
+        <w:rPr>
+          <w:rtl/>
+        </w:rPr>
+      </w:pPr>
+    </w:p>
+    <w:p>
+      <w:pPr>
+        <w:rPr>
+          <w:rtl/>
+        </w:rPr>
+      </w:pPr>
+    </w:p>
+    <w:p>
+      <w:pPr>
+        <w:rPr>
+          <w:rtl/>
+        </w:rPr>
+      </w:pPr>
+      <w:bookmarkStart w:id="0" w:name="_GoBack"/>
+      <w:bookmarkEnd w:id="0"/>
     </w:p>
     <w:p>
       <w:pPr>
@@ -3479,12 +3288,12 @@
       </w:r>
     </w:p>
     <w:sectPr>
-      <w:headerReference w:type="even" r:id="rId11"/>
-      <w:headerReference w:type="default" r:id="rId12"/>
-      <w:footerReference w:type="even" r:id="rId13"/>
-      <w:footerReference w:type="default" r:id="rId14"/>
-      <w:headerReference w:type="first" r:id="rId15"/>
-      <w:footerReference w:type="first" r:id="rId16"/>
+      <w:headerReference w:type="even" r:id="rId13"/>
+      <w:headerReference w:type="default" r:id="rId14"/>
+      <w:footerReference w:type="even" r:id="rId15"/>
+      <w:footerReference w:type="default" r:id="rId16"/>
+      <w:headerReference w:type="first" r:id="rId17"/>
+      <w:footerReference w:type="first" r:id="rId18"/>
       <w:pgSz w:w="11906" w:h="16838"/>
       <w:pgMar w:top="825" w:right="1800" w:bottom="426" w:left="1800" w:header="142" w:footer="271" w:gutter="0"/>
       <w:cols w:space="708"/>
@@ -6833,7 +6642,7 @@
 </file>
 
 <file path=customXml/itemProps2.xml><?xml version="1.0" encoding="utf-8"?>
-<ds:datastoreItem xmlns:ds="http://schemas.openxmlformats.org/officeDocument/2006/customXml" ds:itemID="{5EE09B4C-24F7-42D2-ABC5-D15D113BE5F1}">
+<ds:datastoreItem xmlns:ds="http://schemas.openxmlformats.org/officeDocument/2006/customXml" ds:itemID="{01C01EA7-1C64-4B10-9C2D-9B5C6408122B}">
   <ds:schemaRefs>
     <ds:schemaRef ds:uri="http://schemas.openxmlformats.org/officeDocument/2006/bibliography"/>
   </ds:schemaRefs>

</xml_diff>

<commit_message>
add % to the feature
add % to the feature
</commit_message>
<xml_diff>
--- a/C18 Ex03 Abraham 305758880 Sahar 308235407/C18 Ex03 Abraham 305758880 Sahar 308235407.docx
+++ b/C18 Ex03 Abraham 305758880 Sahar 308235407/C18 Ex03 Abraham 305758880 Sahar 308235407.docx
@@ -253,6 +253,41 @@
         </w:rPr>
         <w:t>.</w:t>
       </w:r>
+    </w:p>
+    <w:p>
+      <w:pPr>
+        <w:pStyle w:val="ListParagraph"/>
+        <w:ind w:right="720"/>
+        <w:rPr>
+          <w:rFonts w:hint="cs"/>
+          <w:rtl/>
+        </w:rPr>
+      </w:pPr>
+      <w:r>
+        <w:rPr>
+          <w:b/>
+          <w:bCs/>
+        </w:rPr>
+        <w:t>*</w:t>
+      </w:r>
+      <w:r>
+        <w:rPr>
+          <w:rFonts w:hint="cs"/>
+          <w:b/>
+          <w:bCs/>
+          <w:rtl/>
+        </w:rPr>
+        <w:t xml:space="preserve">תוספת לפיצ'ר בגרסה הנוכחית: </w:t>
+      </w:r>
+      <w:r>
+        <w:rPr>
+          <w:rFonts w:hint="cs"/>
+          <w:rtl/>
+        </w:rPr>
+        <w:t xml:space="preserve">כעת ניתן לראות את התפלגות האחוזים לפי קטגוריות. </w:t>
+      </w:r>
+      <w:bookmarkStart w:id="0" w:name="_GoBack"/>
+      <w:bookmarkEnd w:id="0"/>
     </w:p>
     <w:p>
       <w:pPr>
@@ -937,7 +972,6 @@
         <w:spacing w:after="0" w:line="240" w:lineRule="auto"/>
       </w:pPr>
       <w:r>
-        <w:lastRenderedPageBreak/>
         <w:t>Class Diagram</w:t>
       </w:r>
       <w:r>
@@ -1359,7 +1393,6 @@
           <w:rFonts w:hint="cs"/>
           <w:rtl/>
         </w:rPr>
-        <w:lastRenderedPageBreak/>
         <w:t xml:space="preserve">תבנית מס' 2 </w:t>
       </w:r>
       <w:r>
@@ -2582,7 +2615,6 @@
         <w:rPr>
           <w:noProof/>
         </w:rPr>
-        <w:lastRenderedPageBreak/>
         <w:drawing>
           <wp:anchor distT="0" distB="0" distL="114300" distR="114300" simplePos="0" relativeHeight="251663872" behindDoc="0" locked="0" layoutInCell="1" allowOverlap="1" wp14:anchorId="7A23F2BA" wp14:editId="5023C786">
             <wp:simplePos x="0" y="0"/>
@@ -2884,7 +2916,6 @@
           <w:rFonts w:hint="cs"/>
           <w:rtl/>
         </w:rPr>
-        <w:lastRenderedPageBreak/>
         <w:t xml:space="preserve">תבנית מס' 3 </w:t>
       </w:r>
       <w:r>
@@ -4371,7 +4402,6 @@
     <w:p>
       <w:pPr>
         <w:rPr>
-          <w:rFonts w:hint="cs"/>
           <w:rtl/>
         </w:rPr>
       </w:pPr>
@@ -4454,8 +4484,6 @@
         </w:rPr>
         <w:t xml:space="preserve"> . </w:t>
       </w:r>
-      <w:bookmarkStart w:id="0" w:name="_GoBack"/>
-      <w:bookmarkEnd w:id="0"/>
     </w:p>
     <w:sectPr>
       <w:headerReference w:type="even" r:id="rId15"/>
@@ -7802,7 +7830,7 @@
 </file>
 
 <file path=customXml/itemProps2.xml><?xml version="1.0" encoding="utf-8"?>
-<ds:datastoreItem xmlns:ds="http://schemas.openxmlformats.org/officeDocument/2006/customXml" ds:itemID="{36683C6C-004A-4023-9136-B28350E5F25F}">
+<ds:datastoreItem xmlns:ds="http://schemas.openxmlformats.org/officeDocument/2006/customXml" ds:itemID="{DDE77704-8EA6-45BC-BFA7-F07D659E018A}">
   <ds:schemaRefs>
     <ds:schemaRef ds:uri="http://schemas.openxmlformats.org/officeDocument/2006/bibliography"/>
   </ds:schemaRefs>

</xml_diff>